<commit_message>
I modify the database quiz2
</commit_message>
<xml_diff>
--- a/Introduction to Database Quiz.docx
+++ b/Introduction to Database Quiz.docx
@@ -164,23 +164,28 @@
     </w:p>
     <w:p>
       <w:pPr>
-        <w:pStyle w:val="BodyText"/>
-        <w:spacing w:line="240" w:lineRule="auto"/>
-        <w:rPr>
-          <w:rFonts w:ascii="Times New Roman"/>
-          <w:b/>
-          <w:bCs/>
-          <w:sz w:val="40"/>
-          <w:szCs w:val="40"/>
-        </w:rPr>
-      </w:pPr>
-      <w:r>
-        <w:rPr>
-          <w:rFonts w:ascii="Times New Roman"/>
-          <w:b/>
-          <w:bCs/>
-          <w:sz w:val="40"/>
-          <w:szCs w:val="40"/>
+        <w:jc w:val="center"/>
+      </w:pPr>
+    </w:p>
+    <w:p>
+      <w:pPr>
+        <w:pStyle w:val="BodyText"/>
+        <w:spacing w:line="240" w:lineRule="auto"/>
+        <w:rPr>
+          <w:rFonts w:ascii="Times New Roman"/>
+          <w:b/>
+          <w:bCs/>
+          <w:sz w:val="28"/>
+          <w:szCs w:val="28"/>
+        </w:rPr>
+      </w:pPr>
+      <w:r>
+        <w:rPr>
+          <w:rFonts w:ascii="Times New Roman"/>
+          <w:b/>
+          <w:bCs/>
+          <w:sz w:val="28"/>
+          <w:szCs w:val="28"/>
         </w:rPr>
         <w:lastRenderedPageBreak/>
         <w:t>Short Answer</w:t>
@@ -222,17 +227,13 @@
           <w:rFonts w:ascii="Times New Roman"/>
           <w:b/>
           <w:bCs/>
-          <w:sz w:val="28"/>
-          <w:szCs w:val="28"/>
-        </w:rPr>
-      </w:pPr>
-      <w:r>
-        <w:rPr>
-          <w:rFonts w:ascii="Times New Roman"/>
-          <w:b/>
-          <w:bCs/>
-          <w:sz w:val="28"/>
-          <w:szCs w:val="28"/>
+        </w:rPr>
+      </w:pPr>
+      <w:r>
+        <w:rPr>
+          <w:rFonts w:ascii="Times New Roman"/>
+          <w:b/>
+          <w:bCs/>
         </w:rPr>
         <w:t xml:space="preserve">      what is Data?</w:t>
       </w:r>
@@ -244,31 +245,23 @@
         <w:ind w:left="0" w:firstLine="0"/>
         <w:rPr>
           <w:rFonts w:ascii="Times New Roman"/>
-          <w:sz w:val="28"/>
-          <w:szCs w:val="28"/>
-        </w:rPr>
-      </w:pPr>
-      <w:r>
-        <w:rPr>
-          <w:rFonts w:ascii="Times New Roman"/>
-          <w:sz w:val="28"/>
-          <w:szCs w:val="28"/>
+        </w:rPr>
+      </w:pPr>
+      <w:r>
+        <w:rPr>
+          <w:rFonts w:ascii="Times New Roman"/>
         </w:rPr>
         <w:t xml:space="preserve">-Data is a row fact about something which can be structured fact </w:t>
       </w:r>
       <w:r>
         <w:rPr>
           <w:rFonts w:ascii="Times New Roman"/>
-          <w:sz w:val="28"/>
-          <w:szCs w:val="28"/>
         </w:rPr>
         <w:t xml:space="preserve">and it can </w:t>
       </w:r>
       <w:r>
         <w:rPr>
           <w:rFonts w:ascii="Times New Roman"/>
-          <w:sz w:val="28"/>
-          <w:szCs w:val="28"/>
         </w:rPr>
         <w:t>flow in the network.</w:t>
       </w:r>
@@ -280,31 +273,25 @@
         <w:ind w:left="0" w:firstLine="0"/>
         <w:rPr>
           <w:rFonts w:ascii="Times New Roman"/>
-          <w:sz w:val="28"/>
-          <w:szCs w:val="28"/>
-        </w:rPr>
-      </w:pPr>
-    </w:p>
-    <w:p>
-      <w:pPr>
-        <w:pStyle w:val="BodyText"/>
-        <w:spacing w:line="240" w:lineRule="auto"/>
-        <w:ind w:left="0" w:firstLine="0"/>
-        <w:rPr>
-          <w:rFonts w:ascii="Times New Roman"/>
-          <w:b/>
-          <w:bCs/>
-          <w:sz w:val="28"/>
-          <w:szCs w:val="28"/>
-        </w:rPr>
-      </w:pPr>
-      <w:r>
-        <w:rPr>
-          <w:rFonts w:ascii="Times New Roman"/>
-          <w:b/>
-          <w:bCs/>
-          <w:sz w:val="28"/>
-          <w:szCs w:val="28"/>
+        </w:rPr>
+      </w:pPr>
+    </w:p>
+    <w:p>
+      <w:pPr>
+        <w:pStyle w:val="BodyText"/>
+        <w:spacing w:line="240" w:lineRule="auto"/>
+        <w:ind w:left="0" w:firstLine="0"/>
+        <w:rPr>
+          <w:rFonts w:ascii="Times New Roman"/>
+          <w:b/>
+          <w:bCs/>
+        </w:rPr>
+      </w:pPr>
+      <w:r>
+        <w:rPr>
+          <w:rFonts w:ascii="Times New Roman"/>
+          <w:b/>
+          <w:bCs/>
         </w:rPr>
         <w:t>2.       what is Information?</w:t>
       </w:r>
@@ -316,773 +303,429 @@
         <w:ind w:left="0" w:firstLine="0"/>
         <w:rPr>
           <w:rFonts w:ascii="Times New Roman"/>
-          <w:sz w:val="28"/>
-          <w:szCs w:val="28"/>
-        </w:rPr>
-      </w:pPr>
-      <w:r>
-        <w:rPr>
-          <w:rFonts w:ascii="Times New Roman"/>
-          <w:sz w:val="28"/>
-          <w:szCs w:val="28"/>
+        </w:rPr>
+      </w:pPr>
+      <w:r>
+        <w:rPr>
+          <w:rFonts w:ascii="Times New Roman"/>
+        </w:rPr>
+        <w:t>-Information is processed, organized and structured data that are meaningful.</w:t>
+      </w:r>
+    </w:p>
+    <w:p>
+      <w:pPr>
+        <w:pStyle w:val="BodyText"/>
+        <w:spacing w:line="240" w:lineRule="auto"/>
+        <w:ind w:left="0" w:firstLine="0"/>
+        <w:rPr>
+          <w:rFonts w:ascii="Times New Roman"/>
+        </w:rPr>
+      </w:pPr>
+    </w:p>
+    <w:p>
+      <w:pPr>
+        <w:pStyle w:val="BodyText"/>
+        <w:spacing w:line="240" w:lineRule="auto"/>
+        <w:ind w:left="0" w:firstLine="0"/>
+        <w:rPr>
+          <w:rFonts w:ascii="Times New Roman"/>
+          <w:b/>
+          <w:bCs/>
+        </w:rPr>
+      </w:pPr>
+      <w:r>
+        <w:rPr>
+          <w:rFonts w:ascii="Times New Roman"/>
+          <w:b/>
+          <w:bCs/>
+        </w:rPr>
+        <w:t>3.      what is Database(DB)?</w:t>
+      </w:r>
+    </w:p>
+    <w:p>
+      <w:pPr>
+        <w:pStyle w:val="BodyText"/>
+        <w:spacing w:line="240" w:lineRule="auto"/>
+        <w:ind w:left="0" w:firstLine="0"/>
+        <w:rPr>
+          <w:rFonts w:ascii="Times New Roman"/>
+        </w:rPr>
+      </w:pPr>
+      <w:r>
+        <w:rPr>
+          <w:rFonts w:ascii="Times New Roman"/>
+        </w:rPr>
+        <w:t>-It is a container or a place which contain a related data to be modified.</w:t>
+      </w:r>
+    </w:p>
+    <w:p>
+      <w:pPr>
+        <w:pStyle w:val="BodyText"/>
+        <w:spacing w:line="240" w:lineRule="auto"/>
+        <w:ind w:left="0" w:firstLine="0"/>
+        <w:rPr>
+          <w:rFonts w:ascii="Times New Roman"/>
+        </w:rPr>
+      </w:pPr>
+      <w:r>
+        <w:rPr>
+          <w:rFonts w:ascii="Times New Roman"/>
+        </w:rPr>
+        <w:t xml:space="preserve"> </w:t>
+      </w:r>
+    </w:p>
+    <w:p>
+      <w:pPr>
+        <w:pStyle w:val="BodyText"/>
+        <w:spacing w:line="240" w:lineRule="auto"/>
+        <w:ind w:left="0" w:firstLine="0"/>
+        <w:rPr>
+          <w:rFonts w:ascii="Times New Roman"/>
+          <w:b/>
+          <w:bCs/>
+        </w:rPr>
+      </w:pPr>
+      <w:r>
+        <w:rPr>
+          <w:rFonts w:ascii="Times New Roman"/>
+          <w:b/>
+          <w:bCs/>
+        </w:rPr>
+        <w:t>4.      What is the Relation Database Management System(RDBMS)?</w:t>
+      </w:r>
+    </w:p>
+    <w:p>
+      <w:pPr>
+        <w:pStyle w:val="BodyText"/>
+        <w:spacing w:line="240" w:lineRule="auto"/>
+        <w:ind w:left="0" w:firstLine="0"/>
+        <w:rPr>
+          <w:rFonts w:ascii="Times New Roman"/>
+        </w:rPr>
+      </w:pPr>
+    </w:p>
+    <w:p>
+      <w:pPr>
+        <w:pStyle w:val="BodyText"/>
+        <w:spacing w:line="240" w:lineRule="auto"/>
+        <w:ind w:left="0" w:firstLine="0"/>
+        <w:rPr>
+          <w:rFonts w:ascii="Times New Roman"/>
+        </w:rPr>
+      </w:pPr>
+      <w:r>
+        <w:rPr>
+          <w:rFonts w:ascii="Times New Roman"/>
         </w:rPr>
         <w:t>-</w:t>
       </w:r>
       <w:r>
         <w:rPr>
           <w:rFonts w:ascii="Times New Roman"/>
-          <w:sz w:val="28"/>
-          <w:szCs w:val="28"/>
-        </w:rPr>
-        <w:t xml:space="preserve">Information is processed, </w:t>
-      </w:r>
-      <w:proofErr w:type="gramStart"/>
-      <w:r>
-        <w:rPr>
-          <w:rFonts w:ascii="Times New Roman"/>
-          <w:sz w:val="28"/>
-          <w:szCs w:val="28"/>
-        </w:rPr>
-        <w:t>organized</w:t>
-      </w:r>
-      <w:proofErr w:type="gramEnd"/>
-      <w:r>
-        <w:rPr>
-          <w:rFonts w:ascii="Times New Roman"/>
-          <w:sz w:val="28"/>
-          <w:szCs w:val="28"/>
-        </w:rPr>
-        <w:t xml:space="preserve"> </w:t>
-      </w:r>
-      <w:r>
-        <w:rPr>
-          <w:rFonts w:ascii="Times New Roman"/>
-          <w:sz w:val="28"/>
-          <w:szCs w:val="28"/>
-        </w:rPr>
-        <w:t>and structured data</w:t>
-      </w:r>
-      <w:r>
-        <w:rPr>
-          <w:rFonts w:ascii="Times New Roman"/>
-          <w:sz w:val="28"/>
-          <w:szCs w:val="28"/>
-        </w:rPr>
-        <w:t xml:space="preserve"> that are meaningful.</w:t>
-      </w:r>
-    </w:p>
-    <w:p>
-      <w:pPr>
-        <w:pStyle w:val="BodyText"/>
-        <w:spacing w:line="240" w:lineRule="auto"/>
-        <w:ind w:left="0" w:firstLine="0"/>
-        <w:rPr>
-          <w:rFonts w:ascii="Times New Roman"/>
-          <w:sz w:val="28"/>
-          <w:szCs w:val="28"/>
-        </w:rPr>
-      </w:pPr>
-    </w:p>
-    <w:p>
-      <w:pPr>
-        <w:pStyle w:val="BodyText"/>
-        <w:spacing w:line="240" w:lineRule="auto"/>
-        <w:ind w:left="0" w:firstLine="0"/>
-        <w:rPr>
-          <w:rFonts w:ascii="Times New Roman"/>
-          <w:b/>
-          <w:bCs/>
-          <w:sz w:val="28"/>
-          <w:szCs w:val="28"/>
-        </w:rPr>
-      </w:pPr>
-      <w:r>
-        <w:rPr>
-          <w:rFonts w:ascii="Times New Roman"/>
-          <w:b/>
-          <w:bCs/>
-          <w:sz w:val="28"/>
-          <w:szCs w:val="28"/>
-        </w:rPr>
-        <w:t xml:space="preserve">3.      what is </w:t>
-      </w:r>
-      <w:proofErr w:type="gramStart"/>
-      <w:r>
-        <w:rPr>
-          <w:rFonts w:ascii="Times New Roman"/>
-          <w:b/>
-          <w:bCs/>
-          <w:sz w:val="28"/>
-          <w:szCs w:val="28"/>
-        </w:rPr>
-        <w:t>Database(</w:t>
-      </w:r>
-      <w:proofErr w:type="gramEnd"/>
-      <w:r>
-        <w:rPr>
-          <w:rFonts w:ascii="Times New Roman"/>
-          <w:b/>
-          <w:bCs/>
-          <w:sz w:val="28"/>
-          <w:szCs w:val="28"/>
-        </w:rPr>
-        <w:t>DB)?</w:t>
-      </w:r>
-    </w:p>
-    <w:p>
-      <w:pPr>
-        <w:pStyle w:val="BodyText"/>
-        <w:spacing w:line="240" w:lineRule="auto"/>
-        <w:ind w:left="0" w:firstLine="0"/>
-        <w:rPr>
-          <w:rFonts w:ascii="Times New Roman"/>
-          <w:sz w:val="28"/>
-          <w:szCs w:val="28"/>
-        </w:rPr>
-      </w:pPr>
-      <w:r>
-        <w:rPr>
-          <w:rFonts w:ascii="Times New Roman"/>
-          <w:sz w:val="28"/>
-          <w:szCs w:val="28"/>
-        </w:rPr>
-        <w:t>-It is a container or a place which contain a related data to be modified.</w:t>
-      </w:r>
-    </w:p>
-    <w:p>
-      <w:pPr>
-        <w:pStyle w:val="BodyText"/>
-        <w:spacing w:line="240" w:lineRule="auto"/>
-        <w:ind w:left="0" w:firstLine="0"/>
-        <w:rPr>
-          <w:rFonts w:ascii="Times New Roman"/>
-          <w:sz w:val="28"/>
-          <w:szCs w:val="28"/>
-        </w:rPr>
-      </w:pPr>
-      <w:r>
-        <w:rPr>
-          <w:rFonts w:ascii="Times New Roman"/>
-          <w:sz w:val="28"/>
-          <w:szCs w:val="28"/>
-        </w:rPr>
-        <w:t xml:space="preserve"> </w:t>
-      </w:r>
-    </w:p>
-    <w:p>
-      <w:pPr>
-        <w:pStyle w:val="BodyText"/>
-        <w:spacing w:line="240" w:lineRule="auto"/>
-        <w:ind w:left="0" w:firstLine="0"/>
-        <w:rPr>
-          <w:rFonts w:ascii="Times New Roman"/>
-          <w:b/>
-          <w:bCs/>
-          <w:sz w:val="28"/>
-          <w:szCs w:val="28"/>
-        </w:rPr>
-      </w:pPr>
-      <w:r>
-        <w:rPr>
-          <w:rFonts w:ascii="Times New Roman"/>
-          <w:b/>
-          <w:bCs/>
-          <w:sz w:val="28"/>
-          <w:szCs w:val="28"/>
-        </w:rPr>
-        <w:t xml:space="preserve">4.      What is the Relation Database Management </w:t>
-      </w:r>
-      <w:proofErr w:type="gramStart"/>
-      <w:r>
-        <w:rPr>
-          <w:rFonts w:ascii="Times New Roman"/>
-          <w:b/>
-          <w:bCs/>
-          <w:sz w:val="28"/>
-          <w:szCs w:val="28"/>
-        </w:rPr>
-        <w:t>System(</w:t>
-      </w:r>
-      <w:proofErr w:type="gramEnd"/>
-      <w:r>
-        <w:rPr>
-          <w:rFonts w:ascii="Times New Roman"/>
-          <w:b/>
-          <w:bCs/>
-          <w:sz w:val="28"/>
-          <w:szCs w:val="28"/>
-        </w:rPr>
-        <w:t>RDBMS)?</w:t>
-      </w:r>
-    </w:p>
-    <w:p>
-      <w:pPr>
-        <w:pStyle w:val="BodyText"/>
-        <w:spacing w:line="240" w:lineRule="auto"/>
-        <w:ind w:left="0" w:firstLine="0"/>
-        <w:rPr>
-          <w:rFonts w:ascii="Times New Roman"/>
-          <w:sz w:val="28"/>
-          <w:szCs w:val="28"/>
-        </w:rPr>
-      </w:pPr>
-    </w:p>
-    <w:p>
-      <w:pPr>
-        <w:pStyle w:val="BodyText"/>
-        <w:spacing w:line="240" w:lineRule="auto"/>
-        <w:ind w:left="0" w:firstLine="0"/>
-        <w:rPr>
-          <w:rFonts w:ascii="Times New Roman"/>
-          <w:sz w:val="28"/>
-          <w:szCs w:val="28"/>
-        </w:rPr>
-      </w:pPr>
-      <w:r>
-        <w:rPr>
-          <w:rFonts w:ascii="Times New Roman"/>
-          <w:sz w:val="28"/>
-          <w:szCs w:val="28"/>
+        </w:rPr>
+        <w:t xml:space="preserve">It is a software </w:t>
+      </w:r>
+      <w:r>
+        <w:rPr>
+          <w:rFonts w:ascii="Times New Roman"/>
+        </w:rPr>
+        <w:t>tool used</w:t>
+      </w:r>
+      <w:r>
+        <w:rPr>
+          <w:rFonts w:ascii="Times New Roman"/>
+        </w:rPr>
+        <w:t xml:space="preserve"> to</w:t>
+      </w:r>
+      <w:r>
+        <w:rPr>
+          <w:rFonts w:ascii="Times New Roman"/>
+        </w:rPr>
+        <w:t xml:space="preserve"> work or </w:t>
+      </w:r>
+      <w:r>
+        <w:rPr>
+          <w:rFonts w:ascii="Times New Roman"/>
+        </w:rPr>
+        <w:t xml:space="preserve"> manage</w:t>
+      </w:r>
+      <w:r>
+        <w:rPr>
+          <w:rFonts w:ascii="Times New Roman"/>
+        </w:rPr>
+        <w:t xml:space="preserve">(create, retrieve, update) </w:t>
+      </w:r>
+      <w:r>
+        <w:rPr>
+          <w:rFonts w:ascii="Times New Roman"/>
+        </w:rPr>
+        <w:t xml:space="preserve"> the</w:t>
+      </w:r>
+      <w:r>
+        <w:rPr>
+          <w:rFonts w:ascii="Times New Roman"/>
+        </w:rPr>
+        <w:t xml:space="preserve"> data in the</w:t>
+      </w:r>
+      <w:r>
+        <w:rPr>
+          <w:rFonts w:ascii="Times New Roman"/>
+        </w:rPr>
+        <w:t xml:space="preserve"> data</w:t>
+      </w:r>
+      <w:r>
+        <w:rPr>
+          <w:rFonts w:ascii="Times New Roman"/>
+        </w:rPr>
+        <w:t>base</w:t>
+      </w:r>
+      <w:r>
+        <w:rPr>
+          <w:rFonts w:ascii="Times New Roman"/>
+        </w:rPr>
+        <w:t>.</w:t>
+      </w:r>
+    </w:p>
+    <w:p>
+      <w:pPr>
+        <w:pStyle w:val="BodyText"/>
+        <w:spacing w:line="240" w:lineRule="auto"/>
+        <w:ind w:left="0" w:firstLine="0"/>
+        <w:rPr>
+          <w:rFonts w:ascii="Times New Roman"/>
+        </w:rPr>
+      </w:pPr>
+    </w:p>
+    <w:p>
+      <w:pPr>
+        <w:pStyle w:val="BodyText"/>
+        <w:spacing w:line="240" w:lineRule="auto"/>
+        <w:ind w:left="0" w:firstLine="0"/>
+        <w:rPr>
+          <w:rFonts w:ascii="Times New Roman"/>
+          <w:b/>
+          <w:bCs/>
+        </w:rPr>
+      </w:pPr>
+      <w:r>
+        <w:rPr>
+          <w:rFonts w:ascii="Times New Roman"/>
+          <w:b/>
+          <w:bCs/>
+        </w:rPr>
+        <w:t>5.      Define the importance of Relation Database Management System(RDBMS)?</w:t>
+      </w:r>
+    </w:p>
+    <w:p>
+      <w:pPr>
+        <w:pStyle w:val="BodyText"/>
+        <w:spacing w:line="240" w:lineRule="auto"/>
+        <w:ind w:left="0" w:firstLine="0"/>
+        <w:rPr>
+          <w:rFonts w:ascii="Times New Roman"/>
+        </w:rPr>
+      </w:pPr>
+    </w:p>
+    <w:p>
+      <w:pPr>
+        <w:pStyle w:val="BodyText"/>
+        <w:spacing w:line="240" w:lineRule="auto"/>
+        <w:ind w:left="0" w:firstLine="0"/>
+        <w:rPr>
+          <w:rFonts w:ascii="Times New Roman"/>
+        </w:rPr>
+      </w:pPr>
+      <w:r>
+        <w:rPr>
+          <w:rFonts w:ascii="Times New Roman"/>
         </w:rPr>
         <w:t>-</w:t>
       </w:r>
       <w:r>
         <w:rPr>
           <w:rFonts w:ascii="Times New Roman"/>
-          <w:sz w:val="28"/>
-          <w:szCs w:val="28"/>
-        </w:rPr>
-        <w:t xml:space="preserve">It is a software </w:t>
-      </w:r>
-      <w:r>
-        <w:rPr>
-          <w:rFonts w:ascii="Times New Roman"/>
-          <w:sz w:val="28"/>
-          <w:szCs w:val="28"/>
-        </w:rPr>
-        <w:t>tool used</w:t>
-      </w:r>
-      <w:r>
-        <w:rPr>
-          <w:rFonts w:ascii="Times New Roman"/>
-          <w:sz w:val="28"/>
-          <w:szCs w:val="28"/>
-        </w:rPr>
-        <w:t xml:space="preserve"> to</w:t>
-      </w:r>
-      <w:r>
-        <w:rPr>
-          <w:rFonts w:ascii="Times New Roman"/>
-          <w:sz w:val="28"/>
-          <w:szCs w:val="28"/>
-        </w:rPr>
-        <w:t xml:space="preserve"> work </w:t>
-      </w:r>
-      <w:proofErr w:type="gramStart"/>
-      <w:r>
-        <w:rPr>
-          <w:rFonts w:ascii="Times New Roman"/>
-          <w:sz w:val="28"/>
-          <w:szCs w:val="28"/>
-        </w:rPr>
-        <w:t xml:space="preserve">or </w:t>
-      </w:r>
-      <w:r>
-        <w:rPr>
-          <w:rFonts w:ascii="Times New Roman"/>
-          <w:sz w:val="28"/>
-          <w:szCs w:val="28"/>
-        </w:rPr>
-        <w:t xml:space="preserve"> manage</w:t>
-      </w:r>
-      <w:proofErr w:type="gramEnd"/>
-      <w:r>
-        <w:rPr>
-          <w:rFonts w:ascii="Times New Roman"/>
-          <w:sz w:val="28"/>
-          <w:szCs w:val="28"/>
-        </w:rPr>
-        <w:t xml:space="preserve">(create, retrieve, update) </w:t>
-      </w:r>
-      <w:r>
-        <w:rPr>
-          <w:rFonts w:ascii="Times New Roman"/>
-          <w:sz w:val="28"/>
-          <w:szCs w:val="28"/>
-        </w:rPr>
-        <w:t xml:space="preserve"> the</w:t>
-      </w:r>
-      <w:r>
-        <w:rPr>
-          <w:rFonts w:ascii="Times New Roman"/>
-          <w:sz w:val="28"/>
-          <w:szCs w:val="28"/>
-        </w:rPr>
-        <w:t xml:space="preserve"> data in the</w:t>
-      </w:r>
-      <w:r>
-        <w:rPr>
-          <w:rFonts w:ascii="Times New Roman"/>
-          <w:sz w:val="28"/>
-          <w:szCs w:val="28"/>
-        </w:rPr>
-        <w:t xml:space="preserve"> data</w:t>
-      </w:r>
-      <w:r>
-        <w:rPr>
-          <w:rFonts w:ascii="Times New Roman"/>
-          <w:sz w:val="28"/>
-          <w:szCs w:val="28"/>
-        </w:rPr>
-        <w:t>base</w:t>
-      </w:r>
-      <w:r>
-        <w:rPr>
-          <w:rFonts w:ascii="Times New Roman"/>
-          <w:sz w:val="28"/>
-          <w:szCs w:val="28"/>
-        </w:rPr>
-        <w:t>.</w:t>
-      </w:r>
-    </w:p>
-    <w:p>
-      <w:pPr>
-        <w:pStyle w:val="BodyText"/>
-        <w:spacing w:line="240" w:lineRule="auto"/>
-        <w:ind w:left="0" w:firstLine="0"/>
-        <w:rPr>
-          <w:rFonts w:ascii="Times New Roman"/>
-          <w:sz w:val="28"/>
-          <w:szCs w:val="28"/>
-        </w:rPr>
-      </w:pPr>
-    </w:p>
-    <w:p>
-      <w:pPr>
-        <w:pStyle w:val="BodyText"/>
-        <w:spacing w:line="240" w:lineRule="auto"/>
-        <w:ind w:left="0" w:firstLine="0"/>
-        <w:rPr>
-          <w:rFonts w:ascii="Times New Roman"/>
-          <w:b/>
-          <w:bCs/>
-          <w:sz w:val="28"/>
-          <w:szCs w:val="28"/>
-        </w:rPr>
-      </w:pPr>
-      <w:r>
-        <w:rPr>
-          <w:rFonts w:ascii="Times New Roman"/>
-          <w:b/>
-          <w:bCs/>
-          <w:sz w:val="28"/>
-          <w:szCs w:val="28"/>
-        </w:rPr>
-        <w:t xml:space="preserve">5.      Define the importance of Relation Database Management </w:t>
-      </w:r>
-      <w:proofErr w:type="gramStart"/>
-      <w:r>
-        <w:rPr>
-          <w:rFonts w:ascii="Times New Roman"/>
-          <w:b/>
-          <w:bCs/>
-          <w:sz w:val="28"/>
-          <w:szCs w:val="28"/>
-        </w:rPr>
-        <w:t>System(</w:t>
-      </w:r>
-      <w:proofErr w:type="gramEnd"/>
-      <w:r>
-        <w:rPr>
-          <w:rFonts w:ascii="Times New Roman"/>
-          <w:b/>
-          <w:bCs/>
-          <w:sz w:val="28"/>
-          <w:szCs w:val="28"/>
-        </w:rPr>
-        <w:t>RDBMS)?</w:t>
-      </w:r>
-    </w:p>
-    <w:p>
-      <w:pPr>
-        <w:pStyle w:val="BodyText"/>
-        <w:spacing w:line="240" w:lineRule="auto"/>
-        <w:ind w:left="0" w:firstLine="0"/>
-        <w:rPr>
-          <w:rFonts w:ascii="Times New Roman"/>
-          <w:sz w:val="28"/>
-          <w:szCs w:val="28"/>
-        </w:rPr>
-      </w:pPr>
-    </w:p>
-    <w:p>
-      <w:pPr>
-        <w:pStyle w:val="BodyText"/>
-        <w:spacing w:line="240" w:lineRule="auto"/>
-        <w:ind w:left="0" w:firstLine="0"/>
-        <w:rPr>
-          <w:rFonts w:ascii="Times New Roman"/>
-          <w:sz w:val="28"/>
-          <w:szCs w:val="28"/>
-        </w:rPr>
-      </w:pPr>
-      <w:r>
-        <w:rPr>
-          <w:rFonts w:ascii="Times New Roman"/>
-          <w:sz w:val="28"/>
-          <w:szCs w:val="28"/>
+        </w:rPr>
+        <w:t>Data consistency across applications and database copies</w:t>
+      </w:r>
+    </w:p>
+    <w:p>
+      <w:pPr>
+        <w:pStyle w:val="BodyText"/>
+        <w:spacing w:line="240" w:lineRule="auto"/>
+        <w:ind w:left="0" w:firstLine="0"/>
+        <w:rPr>
+          <w:rFonts w:ascii="Times New Roman"/>
+        </w:rPr>
+      </w:pPr>
+      <w:r>
+        <w:rPr>
+          <w:rFonts w:ascii="Times New Roman"/>
+        </w:rPr>
+        <w:t>-Increased usability without complex structure or queries</w:t>
+      </w:r>
+    </w:p>
+    <w:p>
+      <w:pPr>
+        <w:pStyle w:val="BodyText"/>
+        <w:spacing w:line="240" w:lineRule="auto"/>
+        <w:ind w:left="0" w:firstLine="0"/>
+        <w:rPr>
+          <w:rFonts w:ascii="Times New Roman"/>
+        </w:rPr>
+      </w:pPr>
+      <w:r>
+        <w:rPr>
+          <w:rFonts w:ascii="Times New Roman"/>
+        </w:rPr>
+        <w:t>-Data that's enterprise accessible and AI ready</w:t>
+      </w:r>
+    </w:p>
+    <w:p>
+      <w:pPr>
+        <w:pStyle w:val="BodyText"/>
+        <w:spacing w:line="240" w:lineRule="auto"/>
+        <w:ind w:left="0" w:firstLine="0"/>
+        <w:rPr>
+          <w:rFonts w:ascii="Times New Roman"/>
+        </w:rPr>
+      </w:pPr>
+      <w:r>
+        <w:rPr>
+          <w:rFonts w:ascii="Times New Roman"/>
+        </w:rPr>
+        <w:t>-Allows multi-user to access multiple databases simultaneously</w:t>
+      </w:r>
+    </w:p>
+    <w:p>
+      <w:pPr>
+        <w:pStyle w:val="BodyText"/>
+        <w:spacing w:line="240" w:lineRule="auto"/>
+        <w:ind w:left="0" w:firstLine="0"/>
+        <w:rPr>
+          <w:rFonts w:ascii="Times New Roman"/>
+        </w:rPr>
+      </w:pPr>
+      <w:r>
+        <w:rPr>
+          <w:rFonts w:ascii="Times New Roman"/>
+        </w:rPr>
+        <w:t>-Provide access to the database through a server</w:t>
+      </w:r>
+    </w:p>
+    <w:p>
+      <w:pPr>
+        <w:pStyle w:val="BodyText"/>
+        <w:spacing w:line="240" w:lineRule="auto"/>
+        <w:ind w:left="0" w:firstLine="0"/>
+        <w:rPr>
+          <w:rFonts w:ascii="Times New Roman"/>
+        </w:rPr>
+      </w:pPr>
+      <w:r>
+        <w:rPr>
+          <w:rFonts w:ascii="Times New Roman"/>
         </w:rPr>
         <w:t>-</w:t>
       </w:r>
       <w:r>
         <w:rPr>
           <w:rFonts w:ascii="Times New Roman"/>
-          <w:sz w:val="28"/>
-          <w:szCs w:val="28"/>
-        </w:rPr>
-        <w:t>Data consistency across applications and database copies</w:t>
-      </w:r>
-    </w:p>
-    <w:p>
-      <w:pPr>
-        <w:pStyle w:val="BodyText"/>
-        <w:spacing w:line="240" w:lineRule="auto"/>
-        <w:ind w:left="0" w:firstLine="0"/>
-        <w:rPr>
-          <w:rFonts w:ascii="Times New Roman"/>
-          <w:sz w:val="28"/>
-          <w:szCs w:val="28"/>
-        </w:rPr>
-      </w:pPr>
-      <w:r>
-        <w:rPr>
-          <w:rFonts w:ascii="Times New Roman"/>
-          <w:sz w:val="28"/>
-          <w:szCs w:val="28"/>
-        </w:rPr>
-        <w:t>-</w:t>
-      </w:r>
-      <w:r>
-        <w:rPr>
-          <w:rFonts w:ascii="Times New Roman"/>
-          <w:sz w:val="28"/>
-          <w:szCs w:val="28"/>
-        </w:rPr>
-        <w:t>Increased usability without complex structure or queries</w:t>
-      </w:r>
-    </w:p>
-    <w:p>
-      <w:pPr>
-        <w:pStyle w:val="BodyText"/>
-        <w:spacing w:line="240" w:lineRule="auto"/>
-        <w:ind w:left="0" w:firstLine="0"/>
-        <w:rPr>
-          <w:rFonts w:ascii="Times New Roman"/>
-          <w:sz w:val="28"/>
-          <w:szCs w:val="28"/>
-        </w:rPr>
-      </w:pPr>
-      <w:r>
-        <w:rPr>
-          <w:rFonts w:ascii="Times New Roman"/>
-          <w:sz w:val="28"/>
-          <w:szCs w:val="28"/>
-        </w:rPr>
-        <w:t>-</w:t>
-      </w:r>
-      <w:r>
-        <w:rPr>
-          <w:rFonts w:ascii="Times New Roman"/>
-          <w:sz w:val="28"/>
-          <w:szCs w:val="28"/>
-        </w:rPr>
-        <w:t>Data that's enterprise accessible and AI ready</w:t>
-      </w:r>
-    </w:p>
-    <w:p>
-      <w:pPr>
-        <w:pStyle w:val="BodyText"/>
-        <w:spacing w:line="240" w:lineRule="auto"/>
-        <w:ind w:left="0" w:firstLine="0"/>
-        <w:rPr>
-          <w:rFonts w:ascii="Times New Roman"/>
-          <w:sz w:val="28"/>
-          <w:szCs w:val="28"/>
-        </w:rPr>
-      </w:pPr>
-      <w:r>
-        <w:rPr>
-          <w:rFonts w:ascii="Times New Roman"/>
-          <w:sz w:val="28"/>
-          <w:szCs w:val="28"/>
-        </w:rPr>
-        <w:t>-Allows multi-user to access multiple databases simultaneously</w:t>
-      </w:r>
-    </w:p>
-    <w:p>
-      <w:pPr>
-        <w:pStyle w:val="BodyText"/>
-        <w:spacing w:line="240" w:lineRule="auto"/>
-        <w:ind w:left="0" w:firstLine="0"/>
-        <w:rPr>
-          <w:rFonts w:ascii="Times New Roman"/>
-          <w:sz w:val="28"/>
-          <w:szCs w:val="28"/>
-        </w:rPr>
-      </w:pPr>
-      <w:r>
-        <w:rPr>
-          <w:rFonts w:ascii="Times New Roman"/>
-          <w:sz w:val="28"/>
-          <w:szCs w:val="28"/>
-        </w:rPr>
-        <w:t>-Provide access to the database through a server</w:t>
-      </w:r>
-    </w:p>
-    <w:p>
-      <w:pPr>
-        <w:pStyle w:val="BodyText"/>
-        <w:spacing w:line="240" w:lineRule="auto"/>
-        <w:ind w:left="0" w:firstLine="0"/>
-        <w:rPr>
-          <w:rFonts w:ascii="Times New Roman"/>
-          <w:sz w:val="28"/>
-          <w:szCs w:val="28"/>
-        </w:rPr>
-      </w:pPr>
-      <w:r>
-        <w:rPr>
-          <w:rFonts w:ascii="Times New Roman"/>
-          <w:sz w:val="28"/>
-          <w:szCs w:val="28"/>
-        </w:rPr>
-        <w:t>-</w:t>
-      </w:r>
-      <w:r>
-        <w:rPr>
-          <w:rFonts w:ascii="Times New Roman"/>
-          <w:sz w:val="28"/>
-          <w:szCs w:val="28"/>
         </w:rPr>
         <w:t xml:space="preserve">Has high </w:t>
       </w:r>
-      <w:proofErr w:type="spellStart"/>
-      <w:r>
-        <w:rPr>
-          <w:rFonts w:ascii="Times New Roman"/>
-          <w:sz w:val="28"/>
-          <w:szCs w:val="28"/>
-        </w:rPr>
-        <w:t>sequrity</w:t>
-      </w:r>
-      <w:proofErr w:type="spellEnd"/>
-    </w:p>
-    <w:p>
-      <w:pPr>
-        <w:pStyle w:val="BodyText"/>
-        <w:spacing w:line="240" w:lineRule="auto"/>
-        <w:ind w:left="0" w:firstLine="0"/>
-        <w:rPr>
-          <w:rFonts w:ascii="Times New Roman"/>
-          <w:sz w:val="28"/>
-          <w:szCs w:val="28"/>
-        </w:rPr>
-      </w:pPr>
-    </w:p>
-    <w:p>
-      <w:pPr>
-        <w:pStyle w:val="BodyText"/>
-        <w:spacing w:line="240" w:lineRule="auto"/>
-        <w:ind w:left="0" w:firstLine="0"/>
-        <w:rPr>
-          <w:rFonts w:ascii="Times New Roman"/>
-          <w:sz w:val="28"/>
-          <w:szCs w:val="28"/>
-        </w:rPr>
-      </w:pPr>
-      <w:r>
-        <w:rPr>
-          <w:rFonts w:ascii="Times New Roman"/>
-          <w:b/>
-          <w:bCs/>
-          <w:sz w:val="28"/>
-          <w:szCs w:val="28"/>
-        </w:rPr>
-        <w:t xml:space="preserve">6.     As we all know that there are Two types of </w:t>
-      </w:r>
-      <w:proofErr w:type="gramStart"/>
-      <w:r>
-        <w:rPr>
-          <w:rFonts w:ascii="Times New Roman"/>
-          <w:b/>
-          <w:bCs/>
-          <w:sz w:val="28"/>
-          <w:szCs w:val="28"/>
-        </w:rPr>
-        <w:t>Database</w:t>
-      </w:r>
-      <w:proofErr w:type="gramEnd"/>
-      <w:r>
-        <w:rPr>
-          <w:rFonts w:ascii="Times New Roman"/>
-          <w:b/>
-          <w:bCs/>
-          <w:sz w:val="28"/>
-          <w:szCs w:val="28"/>
-        </w:rPr>
-        <w:t>. Relational</w:t>
-      </w:r>
-      <w:r>
-        <w:rPr>
-          <w:rFonts w:ascii="Times New Roman"/>
-          <w:sz w:val="28"/>
-          <w:szCs w:val="28"/>
-        </w:rPr>
-        <w:t xml:space="preserve"> </w:t>
-      </w:r>
-      <w:proofErr w:type="gramStart"/>
-      <w:r>
-        <w:rPr>
-          <w:rFonts w:ascii="Times New Roman"/>
-          <w:sz w:val="28"/>
-          <w:szCs w:val="28"/>
-        </w:rPr>
-        <w:t>Database(</w:t>
-      </w:r>
-      <w:proofErr w:type="gramEnd"/>
-      <w:r>
-        <w:rPr>
-          <w:rFonts w:ascii="Times New Roman"/>
-          <w:sz w:val="28"/>
-          <w:szCs w:val="28"/>
-        </w:rPr>
-        <w:t xml:space="preserve">SQL) AND Non-Relational DB(NO </w:t>
-      </w:r>
-      <w:proofErr w:type="spellStart"/>
-      <w:r>
-        <w:rPr>
-          <w:rFonts w:ascii="Times New Roman"/>
-          <w:sz w:val="28"/>
-          <w:szCs w:val="28"/>
-        </w:rPr>
-        <w:t>sql</w:t>
-      </w:r>
-      <w:proofErr w:type="spellEnd"/>
-      <w:r>
-        <w:rPr>
-          <w:rFonts w:ascii="Times New Roman"/>
-          <w:sz w:val="28"/>
-          <w:szCs w:val="28"/>
-        </w:rPr>
-        <w:t xml:space="preserve">). what is the difference between </w:t>
-      </w:r>
-      <w:proofErr w:type="gramStart"/>
-      <w:r>
-        <w:rPr>
-          <w:rFonts w:ascii="Times New Roman"/>
-          <w:sz w:val="28"/>
-          <w:szCs w:val="28"/>
-        </w:rPr>
-        <w:t>them.</w:t>
-      </w:r>
-      <w:proofErr w:type="gramEnd"/>
-    </w:p>
-    <w:p>
-      <w:pPr>
-        <w:pStyle w:val="BodyText"/>
-        <w:spacing w:line="240" w:lineRule="auto"/>
-        <w:ind w:left="0" w:firstLine="0"/>
-        <w:rPr>
-          <w:rFonts w:ascii="Times New Roman"/>
-          <w:sz w:val="28"/>
-          <w:szCs w:val="28"/>
-        </w:rPr>
-      </w:pPr>
-    </w:p>
-    <w:p>
-      <w:pPr>
-        <w:pStyle w:val="BodyText"/>
-        <w:spacing w:line="240" w:lineRule="auto"/>
-        <w:ind w:left="0" w:firstLine="0"/>
-        <w:rPr>
-          <w:rFonts w:ascii="Times New Roman"/>
-          <w:sz w:val="28"/>
-          <w:szCs w:val="28"/>
-        </w:rPr>
-      </w:pPr>
-      <w:r>
-        <w:rPr>
-          <w:rFonts w:ascii="Times New Roman"/>
-          <w:sz w:val="28"/>
-          <w:szCs w:val="28"/>
-        </w:rPr>
-        <w:t>-R</w:t>
-      </w:r>
-      <w:r>
-        <w:rPr>
-          <w:rFonts w:ascii="Times New Roman"/>
-          <w:sz w:val="28"/>
-          <w:szCs w:val="28"/>
-        </w:rPr>
-        <w:t xml:space="preserve">elational databases store data in rows and columns like a spreadsheet while non-relational databases store data </w:t>
-      </w:r>
-      <w:r>
-        <w:rPr>
-          <w:rFonts w:ascii="Times New Roman"/>
-          <w:sz w:val="28"/>
-          <w:szCs w:val="28"/>
-        </w:rPr>
-        <w:t xml:space="preserve">in </w:t>
-      </w:r>
-      <w:r>
-        <w:rPr>
-          <w:rFonts w:ascii="Times New Roman"/>
-          <w:sz w:val="28"/>
-          <w:szCs w:val="28"/>
-        </w:rPr>
-        <w:t xml:space="preserve">non-table which is </w:t>
-      </w:r>
-      <w:r>
-        <w:rPr>
-          <w:rFonts w:ascii="Times New Roman"/>
-          <w:sz w:val="28"/>
-          <w:szCs w:val="28"/>
-        </w:rPr>
-        <w:t>JSON format.</w:t>
-      </w:r>
-    </w:p>
-    <w:p>
-      <w:pPr>
-        <w:pStyle w:val="BodyText"/>
-        <w:spacing w:line="240" w:lineRule="auto"/>
-        <w:ind w:left="0" w:firstLine="0"/>
-        <w:rPr>
-          <w:rFonts w:ascii="Times New Roman"/>
-          <w:sz w:val="28"/>
-          <w:szCs w:val="28"/>
-        </w:rPr>
-      </w:pPr>
-    </w:p>
-    <w:p>
-      <w:pPr>
-        <w:pStyle w:val="BodyText"/>
-        <w:spacing w:line="240" w:lineRule="auto"/>
-        <w:ind w:left="0" w:firstLine="0"/>
-        <w:rPr>
-          <w:rFonts w:ascii="Times New Roman"/>
-          <w:b/>
-          <w:bCs/>
-          <w:sz w:val="28"/>
-          <w:szCs w:val="28"/>
-        </w:rPr>
-      </w:pPr>
-      <w:r>
-        <w:rPr>
-          <w:rFonts w:ascii="Times New Roman"/>
-          <w:b/>
-          <w:bCs/>
-          <w:sz w:val="28"/>
-          <w:szCs w:val="28"/>
+      <w:r>
+        <w:rPr>
+          <w:rFonts w:ascii="Times New Roman"/>
+        </w:rPr>
+        <w:t>security</w:t>
+      </w:r>
+    </w:p>
+    <w:p>
+      <w:pPr>
+        <w:pStyle w:val="BodyText"/>
+        <w:spacing w:line="240" w:lineRule="auto"/>
+        <w:ind w:left="0" w:firstLine="0"/>
+        <w:rPr>
+          <w:rFonts w:ascii="Times New Roman"/>
+        </w:rPr>
+      </w:pPr>
+    </w:p>
+    <w:p>
+      <w:pPr>
+        <w:pStyle w:val="BodyText"/>
+        <w:spacing w:line="240" w:lineRule="auto"/>
+        <w:ind w:left="0" w:firstLine="0"/>
+        <w:rPr>
+          <w:rFonts w:ascii="Times New Roman"/>
+        </w:rPr>
+      </w:pPr>
+      <w:r>
+        <w:rPr>
+          <w:rFonts w:ascii="Times New Roman"/>
+          <w:b/>
+          <w:bCs/>
+        </w:rPr>
+        <w:t>6.     As we all know that there are Two types of Database. Relational</w:t>
+      </w:r>
+      <w:r>
+        <w:rPr>
+          <w:rFonts w:ascii="Times New Roman"/>
+        </w:rPr>
+        <w:t xml:space="preserve"> Database(SQL) AND Non-Relational DB(NO sql). what is the difference between them.</w:t>
+      </w:r>
+    </w:p>
+    <w:p>
+      <w:pPr>
+        <w:pStyle w:val="BodyText"/>
+        <w:spacing w:line="240" w:lineRule="auto"/>
+        <w:ind w:left="0" w:firstLine="0"/>
+        <w:rPr>
+          <w:rFonts w:ascii="Times New Roman"/>
+        </w:rPr>
+      </w:pPr>
+    </w:p>
+    <w:p>
+      <w:pPr>
+        <w:pStyle w:val="BodyText"/>
+        <w:spacing w:line="240" w:lineRule="auto"/>
+        <w:ind w:left="0" w:firstLine="0"/>
+        <w:rPr>
+          <w:rFonts w:ascii="Times New Roman"/>
+        </w:rPr>
+      </w:pPr>
+      <w:r>
+        <w:rPr>
+          <w:rFonts w:ascii="Times New Roman"/>
+        </w:rPr>
+        <w:t>-Relational databases store data in rows and columns like a spreadsheet while non-relational databases store data in non-table which is JSON format.</w:t>
+      </w:r>
+    </w:p>
+    <w:p>
+      <w:pPr>
+        <w:pStyle w:val="BodyText"/>
+        <w:spacing w:line="240" w:lineRule="auto"/>
+        <w:ind w:left="0" w:firstLine="0"/>
+        <w:rPr>
+          <w:rFonts w:ascii="Times New Roman"/>
+        </w:rPr>
+      </w:pPr>
+    </w:p>
+    <w:p>
+      <w:pPr>
+        <w:pStyle w:val="BodyText"/>
+        <w:spacing w:line="240" w:lineRule="auto"/>
+        <w:ind w:left="0" w:firstLine="0"/>
+        <w:rPr>
+          <w:rFonts w:ascii="Times New Roman"/>
+          <w:b/>
+          <w:bCs/>
+        </w:rPr>
+      </w:pPr>
+      <w:r>
+        <w:rPr>
+          <w:rFonts w:ascii="Times New Roman"/>
+          <w:b/>
+          <w:bCs/>
         </w:rPr>
         <w:t xml:space="preserve">7. </w:t>
       </w:r>
@@ -1091,51 +734,23 @@
           <w:rFonts w:ascii="Times New Roman"/>
           <w:b/>
           <w:bCs/>
-          <w:sz w:val="28"/>
-          <w:szCs w:val="28"/>
         </w:rPr>
         <w:tab/>
-        <w:t xml:space="preserve">List examples of Relation Database Management </w:t>
-      </w:r>
-      <w:proofErr w:type="gramStart"/>
-      <w:r>
-        <w:rPr>
-          <w:rFonts w:ascii="Times New Roman"/>
-          <w:b/>
-          <w:bCs/>
-          <w:sz w:val="28"/>
-          <w:szCs w:val="28"/>
-        </w:rPr>
-        <w:t>System(</w:t>
-      </w:r>
-      <w:proofErr w:type="gramEnd"/>
-      <w:r>
-        <w:rPr>
-          <w:rFonts w:ascii="Times New Roman"/>
-          <w:b/>
-          <w:bCs/>
-          <w:sz w:val="28"/>
-          <w:szCs w:val="28"/>
-        </w:rPr>
-        <w:t>RDBMS)?</w:t>
-      </w:r>
-    </w:p>
-    <w:p>
-      <w:pPr>
-        <w:pStyle w:val="BodyText"/>
-        <w:spacing w:line="240" w:lineRule="auto"/>
-        <w:ind w:left="0" w:firstLine="0"/>
-        <w:rPr>
-          <w:rFonts w:ascii="Times New Roman"/>
-          <w:sz w:val="28"/>
-          <w:szCs w:val="28"/>
-        </w:rPr>
-      </w:pPr>
-      <w:r>
-        <w:rPr>
-          <w:rFonts w:ascii="Times New Roman"/>
-          <w:sz w:val="28"/>
-          <w:szCs w:val="28"/>
+        <w:t>List examples of Relation Database Management System(RDBMS)?</w:t>
+      </w:r>
+    </w:p>
+    <w:p>
+      <w:pPr>
+        <w:pStyle w:val="BodyText"/>
+        <w:spacing w:line="240" w:lineRule="auto"/>
+        <w:ind w:left="0" w:firstLine="0"/>
+        <w:rPr>
+          <w:rFonts w:ascii="Times New Roman"/>
+        </w:rPr>
+      </w:pPr>
+      <w:r>
+        <w:rPr>
+          <w:rFonts w:ascii="Times New Roman"/>
         </w:rPr>
         <w:t>-MySQL</w:t>
       </w:r>
@@ -1147,15 +762,11 @@
         <w:ind w:left="0" w:firstLine="0"/>
         <w:rPr>
           <w:rFonts w:ascii="Times New Roman"/>
-          <w:sz w:val="28"/>
-          <w:szCs w:val="28"/>
-        </w:rPr>
-      </w:pPr>
-      <w:r>
-        <w:rPr>
-          <w:rFonts w:ascii="Times New Roman"/>
-          <w:sz w:val="28"/>
-          <w:szCs w:val="28"/>
+        </w:rPr>
+      </w:pPr>
+      <w:r>
+        <w:rPr>
+          <w:rFonts w:ascii="Times New Roman"/>
         </w:rPr>
         <w:t>-IBM DB2</w:t>
       </w:r>
@@ -1167,15 +778,11 @@
         <w:ind w:left="0" w:firstLine="0"/>
         <w:rPr>
           <w:rFonts w:ascii="Times New Roman"/>
-          <w:sz w:val="28"/>
-          <w:szCs w:val="28"/>
-        </w:rPr>
-      </w:pPr>
-      <w:r>
-        <w:rPr>
-          <w:rFonts w:ascii="Times New Roman"/>
-          <w:sz w:val="28"/>
-          <w:szCs w:val="28"/>
+        </w:rPr>
+      </w:pPr>
+      <w:r>
+        <w:rPr>
+          <w:rFonts w:ascii="Times New Roman"/>
         </w:rPr>
         <w:t xml:space="preserve">-Microsoft SQL server DB </w:t>
       </w:r>
@@ -1187,15 +794,11 @@
         <w:ind w:left="0" w:firstLine="0"/>
         <w:rPr>
           <w:rFonts w:ascii="Times New Roman"/>
-          <w:sz w:val="28"/>
-          <w:szCs w:val="28"/>
-        </w:rPr>
-      </w:pPr>
-      <w:r>
-        <w:rPr>
-          <w:rFonts w:ascii="Times New Roman"/>
-          <w:sz w:val="28"/>
-          <w:szCs w:val="28"/>
+        </w:rPr>
+      </w:pPr>
+      <w:r>
+        <w:rPr>
+          <w:rFonts w:ascii="Times New Roman"/>
         </w:rPr>
         <w:t>-</w:t>
       </w:r>
@@ -1203,8 +806,6 @@
         <w:rPr>
           <w:rFonts w:ascii="Roboto" w:hAnsi="Roboto"/>
           <w:color w:val="4D5156"/>
-          <w:sz w:val="21"/>
-          <w:szCs w:val="21"/>
           <w:shd w:val="clear" w:color="auto" w:fill="FFFFFF"/>
         </w:rPr>
         <w:t>Oracle</w:t>
@@ -1217,85 +818,31 @@
         <w:ind w:left="0" w:firstLine="0"/>
         <w:rPr>
           <w:rFonts w:ascii="Times New Roman"/>
-          <w:sz w:val="28"/>
-          <w:szCs w:val="28"/>
-        </w:rPr>
-      </w:pPr>
-    </w:p>
-    <w:p>
-      <w:pPr>
-        <w:pStyle w:val="BodyText"/>
-        <w:spacing w:line="240" w:lineRule="auto"/>
-        <w:ind w:left="0" w:firstLine="0"/>
-        <w:rPr>
-          <w:rFonts w:ascii="Times New Roman"/>
-          <w:sz w:val="28"/>
-          <w:szCs w:val="28"/>
-        </w:rPr>
-      </w:pPr>
-    </w:p>
-    <w:p>
-      <w:pPr>
-        <w:pStyle w:val="BodyText"/>
-        <w:spacing w:line="240" w:lineRule="auto"/>
-        <w:ind w:left="0" w:firstLine="0"/>
-        <w:rPr>
-          <w:rFonts w:ascii="Times New Roman"/>
-          <w:b/>
-          <w:bCs/>
-          <w:sz w:val="28"/>
-          <w:szCs w:val="28"/>
-        </w:rPr>
-      </w:pPr>
-      <w:r>
-        <w:rPr>
-          <w:rFonts w:ascii="Times New Roman"/>
-          <w:b/>
-          <w:bCs/>
-          <w:sz w:val="28"/>
-          <w:szCs w:val="28"/>
-        </w:rPr>
-        <w:t>8.       List examples of Non-Relational DB(</w:t>
-      </w:r>
-      <w:proofErr w:type="spellStart"/>
-      <w:r>
-        <w:rPr>
-          <w:rFonts w:ascii="Times New Roman"/>
-          <w:b/>
-          <w:bCs/>
-          <w:sz w:val="28"/>
-          <w:szCs w:val="28"/>
-        </w:rPr>
-        <w:t>Nosql</w:t>
-      </w:r>
-      <w:proofErr w:type="spellEnd"/>
-      <w:r>
-        <w:rPr>
-          <w:rFonts w:ascii="Times New Roman"/>
-          <w:b/>
-          <w:bCs/>
-          <w:sz w:val="28"/>
-          <w:szCs w:val="28"/>
-        </w:rPr>
-        <w:t xml:space="preserve">)? </w:t>
-      </w:r>
-    </w:p>
-    <w:p>
-      <w:pPr>
-        <w:pStyle w:val="BodyText"/>
-        <w:spacing w:line="240" w:lineRule="auto"/>
-        <w:ind w:left="0" w:firstLine="0"/>
-        <w:rPr>
-          <w:rFonts w:ascii="Times New Roman"/>
-          <w:sz w:val="28"/>
-          <w:szCs w:val="28"/>
-        </w:rPr>
-      </w:pPr>
-      <w:r>
-        <w:rPr>
-          <w:rFonts w:ascii="Times New Roman"/>
-          <w:sz w:val="28"/>
-          <w:szCs w:val="28"/>
+          <w:b/>
+          <w:bCs/>
+        </w:rPr>
+      </w:pPr>
+      <w:r>
+        <w:rPr>
+          <w:rFonts w:ascii="Times New Roman"/>
+          <w:b/>
+          <w:bCs/>
+        </w:rPr>
+        <w:t xml:space="preserve">8.       List examples of Non-Relational DB(Nosql)? </w:t>
+      </w:r>
+    </w:p>
+    <w:p>
+      <w:pPr>
+        <w:pStyle w:val="BodyText"/>
+        <w:spacing w:line="240" w:lineRule="auto"/>
+        <w:ind w:left="0" w:firstLine="0"/>
+        <w:rPr>
+          <w:rFonts w:ascii="Times New Roman"/>
+        </w:rPr>
+      </w:pPr>
+      <w:r>
+        <w:rPr>
+          <w:rFonts w:ascii="Times New Roman"/>
         </w:rPr>
         <w:t>-Mongo DB</w:t>
       </w:r>
@@ -1307,85 +854,51 @@
         <w:ind w:left="0" w:firstLine="0"/>
         <w:rPr>
           <w:rFonts w:ascii="Times New Roman"/>
-          <w:sz w:val="28"/>
-          <w:szCs w:val="28"/>
-        </w:rPr>
-      </w:pPr>
-    </w:p>
-    <w:p>
-      <w:pPr>
-        <w:pStyle w:val="BodyText"/>
-        <w:spacing w:line="240" w:lineRule="auto"/>
-        <w:ind w:left="0" w:firstLine="0"/>
-        <w:rPr>
-          <w:rFonts w:ascii="Times New Roman"/>
-          <w:b/>
-          <w:bCs/>
-          <w:sz w:val="28"/>
-          <w:szCs w:val="28"/>
-        </w:rPr>
-      </w:pPr>
-      <w:r>
-        <w:rPr>
-          <w:rFonts w:ascii="Times New Roman"/>
-          <w:b/>
-          <w:bCs/>
-          <w:sz w:val="28"/>
-          <w:szCs w:val="28"/>
-        </w:rPr>
-        <w:t xml:space="preserve">9.       Define and Describe is Structured Query </w:t>
-      </w:r>
-      <w:proofErr w:type="gramStart"/>
-      <w:r>
-        <w:rPr>
-          <w:rFonts w:ascii="Times New Roman"/>
-          <w:b/>
-          <w:bCs/>
-          <w:sz w:val="28"/>
-          <w:szCs w:val="28"/>
-        </w:rPr>
-        <w:t>Language(</w:t>
-      </w:r>
-      <w:proofErr w:type="gramEnd"/>
-      <w:r>
-        <w:rPr>
-          <w:rFonts w:ascii="Times New Roman"/>
-          <w:b/>
-          <w:bCs/>
-          <w:sz w:val="28"/>
-          <w:szCs w:val="28"/>
-        </w:rPr>
-        <w:t>SQL)?</w:t>
-      </w:r>
-    </w:p>
-    <w:p>
-      <w:pPr>
-        <w:pStyle w:val="BodyText"/>
-        <w:spacing w:line="240" w:lineRule="auto"/>
-        <w:ind w:left="0" w:firstLine="0"/>
-        <w:rPr>
-          <w:rFonts w:ascii="Times New Roman"/>
-          <w:sz w:val="28"/>
-          <w:szCs w:val="28"/>
-        </w:rPr>
-      </w:pPr>
-    </w:p>
-    <w:p>
-      <w:pPr>
-        <w:pStyle w:val="BodyText"/>
-        <w:spacing w:line="240" w:lineRule="auto"/>
-        <w:ind w:left="0" w:firstLine="0"/>
-        <w:rPr>
-          <w:rFonts w:ascii="Times New Roman"/>
-          <w:sz w:val="28"/>
-          <w:szCs w:val="28"/>
-        </w:rPr>
-      </w:pPr>
-      <w:r>
-        <w:rPr>
-          <w:rFonts w:ascii="Times New Roman"/>
-          <w:sz w:val="28"/>
-          <w:szCs w:val="28"/>
+        </w:rPr>
+      </w:pPr>
+    </w:p>
+    <w:p>
+      <w:pPr>
+        <w:pStyle w:val="BodyText"/>
+        <w:spacing w:line="240" w:lineRule="auto"/>
+        <w:ind w:left="0" w:firstLine="0"/>
+        <w:rPr>
+          <w:rFonts w:ascii="Times New Roman"/>
+          <w:b/>
+          <w:bCs/>
+        </w:rPr>
+      </w:pPr>
+      <w:r>
+        <w:rPr>
+          <w:rFonts w:ascii="Times New Roman"/>
+          <w:b/>
+          <w:bCs/>
+        </w:rPr>
+        <w:t>9.       Define and Describe is Structured Query Language(SQL)?</w:t>
+      </w:r>
+    </w:p>
+    <w:p>
+      <w:pPr>
+        <w:pStyle w:val="BodyText"/>
+        <w:spacing w:line="240" w:lineRule="auto"/>
+        <w:ind w:left="0" w:firstLine="0"/>
+        <w:rPr>
+          <w:rFonts w:ascii="Times New Roman"/>
+        </w:rPr>
+      </w:pPr>
+    </w:p>
+    <w:p>
+      <w:pPr>
+        <w:pStyle w:val="BodyText"/>
+        <w:spacing w:line="240" w:lineRule="auto"/>
+        <w:ind w:left="0" w:firstLine="0"/>
+        <w:rPr>
+          <w:rFonts w:ascii="Times New Roman"/>
+        </w:rPr>
+      </w:pPr>
+      <w:r>
+        <w:rPr>
+          <w:rFonts w:ascii="Times New Roman"/>
         </w:rPr>
         <w:t>-</w:t>
       </w:r>
@@ -1395,8 +908,6 @@
       <w:r>
         <w:rPr>
           <w:rFonts w:ascii="Times New Roman"/>
-          <w:sz w:val="28"/>
-          <w:szCs w:val="28"/>
         </w:rPr>
         <w:t>standardized programming language that is used to manage relational databases and perform various operations on the data in them.</w:t>
       </w:r>
@@ -1408,59 +919,29 @@
         <w:ind w:left="0" w:firstLine="0"/>
         <w:rPr>
           <w:rFonts w:ascii="Times New Roman"/>
-          <w:sz w:val="28"/>
-          <w:szCs w:val="28"/>
-        </w:rPr>
-      </w:pPr>
-    </w:p>
-    <w:p>
-      <w:pPr>
-        <w:pStyle w:val="BodyText"/>
-        <w:spacing w:line="240" w:lineRule="auto"/>
-        <w:ind w:left="0" w:firstLine="0"/>
-        <w:rPr>
-          <w:rFonts w:ascii="Times New Roman"/>
-          <w:sz w:val="28"/>
-          <w:szCs w:val="28"/>
-        </w:rPr>
-      </w:pPr>
-      <w:r>
-        <w:rPr>
-          <w:rFonts w:ascii="Times New Roman"/>
-          <w:b/>
-          <w:bCs/>
-          <w:sz w:val="28"/>
-          <w:szCs w:val="28"/>
-        </w:rPr>
-        <w:t xml:space="preserve">10.       List and Describe each of the different subsets of </w:t>
-      </w:r>
-      <w:proofErr w:type="gramStart"/>
-      <w:r>
-        <w:rPr>
-          <w:rFonts w:ascii="Times New Roman"/>
-          <w:b/>
-          <w:bCs/>
-          <w:sz w:val="28"/>
-          <w:szCs w:val="28"/>
-        </w:rPr>
-        <w:t>SQL(</w:t>
-      </w:r>
-      <w:proofErr w:type="gramEnd"/>
-      <w:r>
-        <w:rPr>
-          <w:rFonts w:ascii="Times New Roman"/>
-          <w:b/>
-          <w:bCs/>
-          <w:sz w:val="28"/>
-          <w:szCs w:val="28"/>
-        </w:rPr>
-        <w:t>Mean DDL, DML,</w:t>
-      </w:r>
-      <w:r>
-        <w:rPr>
-          <w:rFonts w:ascii="Times New Roman"/>
-          <w:sz w:val="28"/>
-          <w:szCs w:val="28"/>
+        </w:rPr>
+      </w:pPr>
+    </w:p>
+    <w:p>
+      <w:pPr>
+        <w:pStyle w:val="BodyText"/>
+        <w:spacing w:line="240" w:lineRule="auto"/>
+        <w:ind w:left="0" w:firstLine="0"/>
+        <w:rPr>
+          <w:rFonts w:ascii="Times New Roman"/>
+        </w:rPr>
+      </w:pPr>
+      <w:r>
+        <w:rPr>
+          <w:rFonts w:ascii="Times New Roman"/>
+          <w:b/>
+          <w:bCs/>
+        </w:rPr>
+        <w:t>10.       List and Describe each of the different subsets of SQL(Mean DDL, DML,</w:t>
+      </w:r>
+      <w:r>
+        <w:rPr>
+          <w:rFonts w:ascii="Times New Roman"/>
         </w:rPr>
         <w:t xml:space="preserve"> </w:t>
       </w:r>
@@ -1468,8 +949,6 @@
       <w:r>
         <w:rPr>
           <w:rFonts w:ascii="Times New Roman"/>
-          <w:sz w:val="28"/>
-          <w:szCs w:val="28"/>
         </w:rPr>
         <w:t>DCL</w:t>
       </w:r>
@@ -1477,8 +956,6 @@
       <w:r>
         <w:rPr>
           <w:rFonts w:ascii="Times New Roman"/>
-          <w:sz w:val="28"/>
-          <w:szCs w:val="28"/>
         </w:rPr>
         <w:t xml:space="preserve">, </w:t>
       </w:r>
@@ -1486,8 +963,6 @@
       <w:r>
         <w:rPr>
           <w:rFonts w:ascii="Times New Roman"/>
-          <w:sz w:val="28"/>
-          <w:szCs w:val="28"/>
         </w:rPr>
         <w:t>TCL</w:t>
       </w:r>
@@ -1495,8 +970,6 @@
       <w:r>
         <w:rPr>
           <w:rFonts w:ascii="Times New Roman"/>
-          <w:sz w:val="28"/>
-          <w:szCs w:val="28"/>
         </w:rPr>
         <w:t>)?</w:t>
       </w:r>
@@ -1510,17 +983,13 @@
           <w:rFonts w:ascii="Times New Roman"/>
           <w:b/>
           <w:bCs/>
-          <w:sz w:val="28"/>
-          <w:szCs w:val="28"/>
-        </w:rPr>
-      </w:pPr>
-      <w:r>
-        <w:rPr>
-          <w:rFonts w:ascii="Times New Roman"/>
-          <w:b/>
-          <w:bCs/>
-          <w:sz w:val="28"/>
-          <w:szCs w:val="28"/>
+        </w:rPr>
+      </w:pPr>
+      <w:r>
+        <w:rPr>
+          <w:rFonts w:ascii="Times New Roman"/>
+          <w:b/>
+          <w:bCs/>
         </w:rPr>
         <w:t>DDL (</w:t>
       </w:r>
@@ -1529,8 +998,6 @@
           <w:rFonts w:ascii="Times New Roman"/>
           <w:b/>
           <w:bCs/>
-          <w:sz w:val="28"/>
-          <w:szCs w:val="28"/>
         </w:rPr>
         <w:t>Data Definition Language)</w:t>
       </w:r>
@@ -1546,39 +1013,29 @@
         <w:ind w:left="0" w:firstLine="0"/>
         <w:rPr>
           <w:rFonts w:ascii="Times New Roman"/>
-          <w:sz w:val="28"/>
-          <w:szCs w:val="28"/>
-        </w:rPr>
-      </w:pPr>
-      <w:r>
-        <w:rPr>
-          <w:rFonts w:ascii="Times New Roman"/>
-          <w:sz w:val="28"/>
-          <w:szCs w:val="28"/>
+        </w:rPr>
+      </w:pPr>
+      <w:r>
+        <w:rPr>
+          <w:rFonts w:ascii="Times New Roman"/>
         </w:rPr>
         <w:t xml:space="preserve">These commands </w:t>
       </w:r>
       <w:r>
         <w:rPr>
           <w:rFonts w:ascii="Times New Roman"/>
-          <w:sz w:val="28"/>
-          <w:szCs w:val="28"/>
         </w:rPr>
         <w:t>define</w:t>
       </w:r>
       <w:r>
         <w:rPr>
           <w:rFonts w:ascii="Times New Roman"/>
-          <w:sz w:val="28"/>
-          <w:szCs w:val="28"/>
         </w:rPr>
         <w:t xml:space="preserve"> </w:t>
       </w:r>
       <w:r>
         <w:rPr>
           <w:rFonts w:ascii="Times New Roman"/>
-          <w:sz w:val="28"/>
-          <w:szCs w:val="28"/>
         </w:rPr>
         <w:t>the database schema.</w:t>
       </w:r>
@@ -1594,16 +1051,13 @@
         <w:ind w:left="0" w:firstLine="0"/>
         <w:rPr>
           <w:rFonts w:ascii="Times New Roman"/>
-          <w:sz w:val="28"/>
-          <w:szCs w:val="28"/>
-        </w:rPr>
-      </w:pPr>
-      <w:r>
-        <w:rPr>
-          <w:rFonts w:ascii="Times New Roman"/>
-          <w:sz w:val="28"/>
-          <w:szCs w:val="28"/>
-        </w:rPr>
+        </w:rPr>
+      </w:pPr>
+      <w:r>
+        <w:rPr>
+          <w:rFonts w:ascii="Times New Roman"/>
+        </w:rPr>
+        <w:lastRenderedPageBreak/>
         <w:t>Used to create and modify the structure of database objects</w:t>
       </w:r>
     </w:p>
@@ -1618,33 +1072,23 @@
         <w:ind w:left="0" w:firstLine="0"/>
         <w:rPr>
           <w:rFonts w:ascii="Times New Roman"/>
-          <w:sz w:val="28"/>
-          <w:szCs w:val="28"/>
-        </w:rPr>
-      </w:pPr>
-      <w:r>
-        <w:rPr>
-          <w:rFonts w:ascii="Times New Roman"/>
-          <w:sz w:val="28"/>
-          <w:szCs w:val="28"/>
+        </w:rPr>
+      </w:pPr>
+      <w:r>
+        <w:rPr>
+          <w:rFonts w:ascii="Times New Roman"/>
         </w:rPr>
         <w:t>The commands are auto-</w:t>
       </w:r>
-      <w:proofErr w:type="spellStart"/>
-      <w:r>
-        <w:rPr>
-          <w:rFonts w:ascii="Times New Roman"/>
-          <w:sz w:val="28"/>
-          <w:szCs w:val="28"/>
-        </w:rPr>
-        <w:t>commited</w:t>
-      </w:r>
-      <w:proofErr w:type="spellEnd"/>
-      <w:r>
-        <w:rPr>
-          <w:rFonts w:ascii="Times New Roman"/>
-          <w:sz w:val="28"/>
-          <w:szCs w:val="28"/>
+      <w:r>
+        <w:rPr>
+          <w:rFonts w:ascii="Times New Roman"/>
+        </w:rPr>
+        <w:t>committed</w:t>
+      </w:r>
+      <w:r>
+        <w:rPr>
+          <w:rFonts w:ascii="Times New Roman"/>
         </w:rPr>
         <w:t>.</w:t>
       </w:r>
@@ -1662,43 +1106,19 @@
           <w:rFonts w:ascii="Times New Roman"/>
           <w:b/>
           <w:bCs/>
-          <w:sz w:val="28"/>
-          <w:szCs w:val="28"/>
-        </w:rPr>
-      </w:pPr>
-      <w:r>
-        <w:rPr>
-          <w:rFonts w:ascii="Times New Roman"/>
-          <w:sz w:val="28"/>
-          <w:szCs w:val="28"/>
-        </w:rPr>
-        <w:t xml:space="preserve">The commands </w:t>
-      </w:r>
-      <w:proofErr w:type="gramStart"/>
-      <w:r>
-        <w:rPr>
-          <w:rFonts w:ascii="Times New Roman"/>
-          <w:sz w:val="28"/>
-          <w:szCs w:val="28"/>
-        </w:rPr>
-        <w:t>are:-</w:t>
-      </w:r>
-      <w:proofErr w:type="gramEnd"/>
-      <w:r>
-        <w:rPr>
-          <w:rFonts w:ascii="Times New Roman"/>
-          <w:sz w:val="28"/>
-          <w:szCs w:val="28"/>
-        </w:rPr>
-        <w:t xml:space="preserve"> </w:t>
-      </w:r>
-      <w:r>
-        <w:rPr>
-          <w:rFonts w:ascii="Times New Roman"/>
-          <w:b/>
-          <w:bCs/>
-          <w:sz w:val="28"/>
-          <w:szCs w:val="28"/>
+        </w:rPr>
+      </w:pPr>
+      <w:r>
+        <w:rPr>
+          <w:rFonts w:ascii="Times New Roman"/>
+        </w:rPr>
+        <w:t xml:space="preserve">The commands are:- </w:t>
+      </w:r>
+      <w:r>
+        <w:rPr>
+          <w:rFonts w:ascii="Times New Roman"/>
+          <w:b/>
+          <w:bCs/>
         </w:rPr>
         <w:t>CREATE, DROP, ALTER, TRUNCATE, COMMENT, RENAME</w:t>
       </w:r>
@@ -1712,31 +1132,15 @@
           <w:rFonts w:ascii="Times New Roman"/>
           <w:b/>
           <w:bCs/>
-          <w:sz w:val="28"/>
-          <w:szCs w:val="28"/>
-        </w:rPr>
-      </w:pPr>
-      <w:proofErr w:type="gramStart"/>
-      <w:r>
-        <w:rPr>
-          <w:rFonts w:ascii="Times New Roman"/>
-          <w:b/>
-          <w:bCs/>
-          <w:sz w:val="28"/>
-          <w:szCs w:val="28"/>
-        </w:rPr>
-        <w:t>DML(</w:t>
-      </w:r>
-      <w:proofErr w:type="gramEnd"/>
-      <w:r>
-        <w:rPr>
-          <w:rFonts w:ascii="Times New Roman"/>
-          <w:b/>
-          <w:bCs/>
-          <w:sz w:val="28"/>
-          <w:szCs w:val="28"/>
-        </w:rPr>
-        <w:t>Data Manipulation Language)</w:t>
+        </w:rPr>
+      </w:pPr>
+      <w:r>
+        <w:rPr>
+          <w:rFonts w:ascii="Times New Roman"/>
+          <w:b/>
+          <w:bCs/>
+        </w:rPr>
+        <w:t>DML(Data Manipulation Language)</w:t>
       </w:r>
     </w:p>
     <w:p>
@@ -1750,15 +1154,11 @@
         <w:ind w:left="720" w:hanging="720"/>
         <w:rPr>
           <w:rFonts w:ascii="Times New Roman"/>
-          <w:sz w:val="28"/>
-          <w:szCs w:val="28"/>
-        </w:rPr>
-      </w:pPr>
-      <w:r>
-        <w:rPr>
-          <w:rFonts w:ascii="Times New Roman"/>
-          <w:sz w:val="28"/>
-          <w:szCs w:val="28"/>
+        </w:rPr>
+      </w:pPr>
+      <w:r>
+        <w:rPr>
+          <w:rFonts w:ascii="Times New Roman"/>
         </w:rPr>
         <w:t>Used for manipulation the data stored in the database.</w:t>
       </w:r>
@@ -1774,35 +1174,13 @@
         <w:ind w:left="720" w:hanging="720"/>
         <w:rPr>
           <w:rFonts w:ascii="Times New Roman"/>
-          <w:sz w:val="28"/>
-          <w:szCs w:val="28"/>
-        </w:rPr>
-      </w:pPr>
-      <w:r>
-        <w:rPr>
-          <w:rFonts w:ascii="Times New Roman"/>
-          <w:sz w:val="28"/>
-          <w:szCs w:val="28"/>
-        </w:rPr>
-        <w:t>They are not auto-</w:t>
-      </w:r>
-      <w:proofErr w:type="spellStart"/>
-      <w:r>
-        <w:rPr>
-          <w:rFonts w:ascii="Times New Roman"/>
-          <w:sz w:val="28"/>
-          <w:szCs w:val="28"/>
-        </w:rPr>
-        <w:t>commited</w:t>
-      </w:r>
-      <w:proofErr w:type="spellEnd"/>
-      <w:r>
-        <w:rPr>
-          <w:rFonts w:ascii="Times New Roman"/>
-          <w:sz w:val="28"/>
-          <w:szCs w:val="28"/>
-        </w:rPr>
-        <w:t>.</w:t>
+        </w:rPr>
+      </w:pPr>
+      <w:r>
+        <w:rPr>
+          <w:rFonts w:ascii="Times New Roman"/>
+        </w:rPr>
+        <w:t>They are not auto-commited.</w:t>
       </w:r>
     </w:p>
     <w:p>
@@ -1816,99 +1194,47 @@
         <w:ind w:left="720" w:hanging="720"/>
         <w:rPr>
           <w:rFonts w:ascii="Times New Roman"/>
-          <w:sz w:val="28"/>
-          <w:szCs w:val="28"/>
-        </w:rPr>
-      </w:pPr>
-      <w:r>
-        <w:rPr>
-          <w:rFonts w:ascii="Times New Roman"/>
-          <w:sz w:val="28"/>
-          <w:szCs w:val="28"/>
-        </w:rPr>
-        <w:t xml:space="preserve">The commands </w:t>
-      </w:r>
-      <w:proofErr w:type="gramStart"/>
-      <w:r>
-        <w:rPr>
-          <w:rFonts w:ascii="Times New Roman"/>
-          <w:sz w:val="28"/>
-          <w:szCs w:val="28"/>
-        </w:rPr>
-        <w:t>are:-</w:t>
-      </w:r>
-      <w:proofErr w:type="gramEnd"/>
-      <w:r>
-        <w:rPr>
-          <w:rFonts w:ascii="Times New Roman"/>
-          <w:sz w:val="28"/>
-          <w:szCs w:val="28"/>
+        </w:rPr>
+      </w:pPr>
+      <w:r>
+        <w:rPr>
+          <w:rFonts w:ascii="Times New Roman"/>
+        </w:rPr>
+        <w:t xml:space="preserve">The commands are:- </w:t>
+      </w:r>
+      <w:r>
+        <w:rPr>
+          <w:rFonts w:ascii="Times New Roman"/>
+          <w:b/>
+          <w:bCs/>
+        </w:rPr>
+        <w:t>INSERT, UPDATE, DELETE,  LOCK</w:t>
+      </w:r>
+      <w:r>
+        <w:rPr>
+          <w:rFonts w:ascii="Times New Roman"/>
         </w:rPr>
         <w:t xml:space="preserve"> </w:t>
       </w:r>
-      <w:r>
-        <w:rPr>
-          <w:rFonts w:ascii="Times New Roman"/>
-          <w:b/>
-          <w:bCs/>
-          <w:sz w:val="28"/>
-          <w:szCs w:val="28"/>
-        </w:rPr>
-        <w:t>INSERT, UPDATE, DELETE,  LOCK</w:t>
-      </w:r>
-      <w:r>
-        <w:rPr>
-          <w:rFonts w:ascii="Times New Roman"/>
-          <w:sz w:val="28"/>
-          <w:szCs w:val="28"/>
-        </w:rPr>
-        <w:t xml:space="preserve"> </w:t>
-      </w:r>
-    </w:p>
-    <w:p>
-      <w:pPr>
-        <w:pStyle w:val="BodyText"/>
-        <w:spacing w:line="240" w:lineRule="auto"/>
-        <w:ind w:left="0" w:firstLine="0"/>
-        <w:rPr>
-          <w:rFonts w:ascii="Times New Roman"/>
-          <w:b/>
-          <w:bCs/>
-          <w:sz w:val="28"/>
-          <w:szCs w:val="28"/>
-        </w:rPr>
-      </w:pPr>
-      <w:proofErr w:type="gramStart"/>
-      <w:r>
-        <w:rPr>
-          <w:rFonts w:ascii="Times New Roman"/>
-          <w:b/>
-          <w:bCs/>
-          <w:sz w:val="28"/>
-          <w:szCs w:val="28"/>
-        </w:rPr>
-        <w:t>DCL</w:t>
-      </w:r>
-      <w:r>
-        <w:rPr>
-          <w:rFonts w:ascii="Times New Roman"/>
-          <w:b/>
-          <w:bCs/>
-          <w:sz w:val="28"/>
-          <w:szCs w:val="28"/>
-        </w:rPr>
-        <w:t>(</w:t>
-      </w:r>
-      <w:proofErr w:type="gramEnd"/>
-      <w:r>
-        <w:rPr>
-          <w:rFonts w:ascii="Times New Roman"/>
-          <w:b/>
-          <w:bCs/>
-          <w:sz w:val="28"/>
-          <w:szCs w:val="28"/>
-        </w:rPr>
-        <w:t>Data Control Language)</w:t>
+    </w:p>
+    <w:p>
+      <w:pPr>
+        <w:pStyle w:val="BodyText"/>
+        <w:spacing w:line="240" w:lineRule="auto"/>
+        <w:ind w:left="0" w:firstLine="0"/>
+        <w:rPr>
+          <w:rFonts w:ascii="Times New Roman"/>
+          <w:b/>
+          <w:bCs/>
+        </w:rPr>
+      </w:pPr>
+      <w:r>
+        <w:rPr>
+          <w:rFonts w:ascii="Times New Roman"/>
+          <w:b/>
+          <w:bCs/>
+        </w:rPr>
+        <w:t>DCL(Data Control Language)</w:t>
       </w:r>
     </w:p>
     <w:p>
@@ -1922,15 +1248,11 @@
         <w:ind w:left="720" w:hanging="630"/>
         <w:rPr>
           <w:rFonts w:ascii="Times New Roman"/>
-          <w:sz w:val="28"/>
-          <w:szCs w:val="28"/>
-        </w:rPr>
-      </w:pPr>
-      <w:r>
-        <w:rPr>
-          <w:rFonts w:ascii="Times New Roman"/>
-          <w:sz w:val="28"/>
-          <w:szCs w:val="28"/>
+        </w:rPr>
+      </w:pPr>
+      <w:r>
+        <w:rPr>
+          <w:rFonts w:ascii="Times New Roman"/>
         </w:rPr>
         <w:t>The commands are used to grant and take back authority from any database users.</w:t>
       </w:r>
@@ -1946,43 +1268,19 @@
         <w:ind w:left="720" w:hanging="630"/>
         <w:rPr>
           <w:rFonts w:ascii="Times New Roman"/>
-          <w:sz w:val="28"/>
-          <w:szCs w:val="28"/>
-        </w:rPr>
-      </w:pPr>
-      <w:r>
-        <w:rPr>
-          <w:rFonts w:ascii="Times New Roman"/>
-          <w:sz w:val="28"/>
-          <w:szCs w:val="28"/>
-        </w:rPr>
-        <w:t xml:space="preserve">The commands </w:t>
-      </w:r>
-      <w:proofErr w:type="gramStart"/>
-      <w:r>
-        <w:rPr>
-          <w:rFonts w:ascii="Times New Roman"/>
-          <w:sz w:val="28"/>
-          <w:szCs w:val="28"/>
-        </w:rPr>
-        <w:t>are:-</w:t>
-      </w:r>
-      <w:proofErr w:type="gramEnd"/>
-      <w:r>
-        <w:rPr>
-          <w:rFonts w:ascii="Times New Roman"/>
-          <w:sz w:val="28"/>
-          <w:szCs w:val="28"/>
-        </w:rPr>
-        <w:t xml:space="preserve"> </w:t>
-      </w:r>
-      <w:r>
-        <w:rPr>
-          <w:rFonts w:ascii="Times New Roman"/>
-          <w:b/>
-          <w:bCs/>
-          <w:sz w:val="28"/>
-          <w:szCs w:val="28"/>
+        </w:rPr>
+      </w:pPr>
+      <w:r>
+        <w:rPr>
+          <w:rFonts w:ascii="Times New Roman"/>
+        </w:rPr>
+        <w:t xml:space="preserve">The commands are:- </w:t>
+      </w:r>
+      <w:r>
+        <w:rPr>
+          <w:rFonts w:ascii="Times New Roman"/>
+          <w:b/>
+          <w:bCs/>
         </w:rPr>
         <w:t>GRANT, REVOKE</w:t>
       </w:r>
@@ -1994,35 +1292,13 @@
         <w:ind w:left="90" w:firstLine="0"/>
         <w:rPr>
           <w:rFonts w:ascii="Times New Roman"/>
-          <w:sz w:val="28"/>
-          <w:szCs w:val="28"/>
-        </w:rPr>
-      </w:pPr>
-      <w:proofErr w:type="gramStart"/>
-      <w:r>
-        <w:rPr>
-          <w:rFonts w:ascii="Times New Roman"/>
-          <w:sz w:val="28"/>
-          <w:szCs w:val="28"/>
-        </w:rPr>
-        <w:t>TCL</w:t>
-      </w:r>
-      <w:r>
-        <w:rPr>
-          <w:rFonts w:ascii="Times New Roman"/>
-          <w:sz w:val="28"/>
-          <w:szCs w:val="28"/>
-        </w:rPr>
-        <w:t>(</w:t>
-      </w:r>
-      <w:proofErr w:type="gramEnd"/>
-      <w:r>
-        <w:rPr>
-          <w:rFonts w:ascii="Times New Roman"/>
-          <w:sz w:val="28"/>
-          <w:szCs w:val="28"/>
-        </w:rPr>
-        <w:t>Transaction Control Language)</w:t>
+        </w:rPr>
+      </w:pPr>
+      <w:r>
+        <w:rPr>
+          <w:rFonts w:ascii="Times New Roman"/>
+        </w:rPr>
+        <w:t>TCL(Transaction Control Language)</w:t>
       </w:r>
     </w:p>
     <w:p>
@@ -2036,25 +1312,19 @@
         <w:ind w:hanging="810"/>
         <w:rPr>
           <w:rFonts w:ascii="Times New Roman"/>
-          <w:sz w:val="28"/>
-          <w:szCs w:val="28"/>
-        </w:rPr>
-      </w:pPr>
-      <w:r>
-        <w:rPr>
-          <w:rFonts w:ascii="Times New Roman"/>
-          <w:b/>
-          <w:bCs/>
-          <w:sz w:val="28"/>
-          <w:szCs w:val="28"/>
+        </w:rPr>
+      </w:pPr>
+      <w:r>
+        <w:rPr>
+          <w:rFonts w:ascii="Times New Roman"/>
+          <w:b/>
+          <w:bCs/>
         </w:rPr>
         <w:t>The commands are used to manage the changes made to the data in table by</w:t>
       </w:r>
       <w:r>
         <w:rPr>
           <w:rFonts w:ascii="Times New Roman"/>
-          <w:sz w:val="28"/>
-          <w:szCs w:val="28"/>
         </w:rPr>
         <w:t xml:space="preserve"> DML statements.</w:t>
       </w:r>
@@ -2070,31 +1340,23 @@
         <w:ind w:hanging="810"/>
         <w:rPr>
           <w:rFonts w:ascii="Times New Roman"/>
-          <w:sz w:val="28"/>
-          <w:szCs w:val="28"/>
-        </w:rPr>
-      </w:pPr>
-      <w:r>
-        <w:rPr>
-          <w:rFonts w:ascii="Times New Roman"/>
-          <w:sz w:val="28"/>
-          <w:szCs w:val="28"/>
+        </w:rPr>
+      </w:pPr>
+      <w:r>
+        <w:rPr>
+          <w:rFonts w:ascii="Times New Roman"/>
         </w:rPr>
         <w:t xml:space="preserve">They </w:t>
       </w:r>
       <w:r>
         <w:rPr>
           <w:rFonts w:ascii="Times New Roman"/>
-          <w:sz w:val="28"/>
-          <w:szCs w:val="28"/>
         </w:rPr>
         <w:t>allow</w:t>
       </w:r>
       <w:r>
         <w:rPr>
           <w:rFonts w:ascii="Times New Roman"/>
-          <w:sz w:val="28"/>
-          <w:szCs w:val="28"/>
         </w:rPr>
         <w:t xml:space="preserve"> statements to be grouped together into logical transactions.</w:t>
       </w:r>
@@ -2110,35 +1372,13 @@
         <w:ind w:hanging="810"/>
         <w:rPr>
           <w:rFonts w:ascii="Times New Roman"/>
-          <w:sz w:val="28"/>
-          <w:szCs w:val="28"/>
-        </w:rPr>
-      </w:pPr>
-      <w:r>
-        <w:rPr>
-          <w:rFonts w:ascii="Times New Roman"/>
-          <w:sz w:val="28"/>
-          <w:szCs w:val="28"/>
-        </w:rPr>
-        <w:t xml:space="preserve">The commands </w:t>
-      </w:r>
-      <w:proofErr w:type="gramStart"/>
-      <w:r>
-        <w:rPr>
-          <w:rFonts w:ascii="Times New Roman"/>
-          <w:sz w:val="28"/>
-          <w:szCs w:val="28"/>
-        </w:rPr>
-        <w:t>are:-</w:t>
-      </w:r>
-      <w:proofErr w:type="gramEnd"/>
-      <w:r>
-        <w:rPr>
-          <w:rFonts w:ascii="Times New Roman"/>
-          <w:sz w:val="28"/>
-          <w:szCs w:val="28"/>
-        </w:rPr>
-        <w:t xml:space="preserve"> </w:t>
+        </w:rPr>
+      </w:pPr>
+      <w:r>
+        <w:rPr>
+          <w:rFonts w:ascii="Times New Roman"/>
+        </w:rPr>
+        <w:t xml:space="preserve">The commands are:- </w:t>
       </w:r>
       <w:r>
         <w:rPr>
@@ -2146,8 +1386,6 @@
           <w:b/>
           <w:bCs/>
           <w:caps/>
-          <w:sz w:val="32"/>
-          <w:szCs w:val="32"/>
         </w:rPr>
         <w:t>commit, rollback, save point, set-transaction</w:t>
       </w:r>
@@ -2156,48 +1394,34 @@
       <w:pPr>
         <w:pStyle w:val="BodyText"/>
         <w:spacing w:line="240" w:lineRule="auto"/>
-        <w:ind w:left="720" w:firstLine="0"/>
-        <w:rPr>
-          <w:rFonts w:ascii="Times New Roman"/>
-          <w:sz w:val="28"/>
-          <w:szCs w:val="28"/>
-        </w:rPr>
-      </w:pPr>
-    </w:p>
-    <w:p>
-      <w:pPr>
-        <w:pStyle w:val="BodyText"/>
-        <w:spacing w:line="240" w:lineRule="auto"/>
-        <w:ind w:left="0" w:firstLine="0"/>
-        <w:rPr>
-          <w:rFonts w:ascii="Times New Roman"/>
-          <w:sz w:val="28"/>
-          <w:szCs w:val="28"/>
-        </w:rPr>
-      </w:pPr>
-      <w:r>
-        <w:rPr>
-          <w:rFonts w:ascii="Times New Roman"/>
-          <w:sz w:val="28"/>
-          <w:szCs w:val="28"/>
+        <w:ind w:left="0" w:firstLine="0"/>
+        <w:rPr>
+          <w:rFonts w:ascii="Times New Roman"/>
+          <w:b/>
+          <w:bCs/>
+        </w:rPr>
+      </w:pPr>
+      <w:r>
+        <w:rPr>
+          <w:rFonts w:ascii="Times New Roman"/>
+          <w:b/>
+          <w:bCs/>
         </w:rPr>
         <w:t xml:space="preserve">11.      what is table in </w:t>
       </w:r>
-      <w:proofErr w:type="gramStart"/>
-      <w:r>
-        <w:rPr>
-          <w:rFonts w:ascii="Times New Roman"/>
-          <w:sz w:val="28"/>
-          <w:szCs w:val="28"/>
-        </w:rPr>
-        <w:t>Database(</w:t>
-      </w:r>
-      <w:proofErr w:type="gramEnd"/>
-      <w:r>
-        <w:rPr>
-          <w:rFonts w:ascii="Times New Roman"/>
-          <w:sz w:val="28"/>
-          <w:szCs w:val="28"/>
+      <w:r>
+        <w:rPr>
+          <w:rFonts w:ascii="Times New Roman"/>
+          <w:b/>
+          <w:bCs/>
+        </w:rPr>
+        <w:t>Database (</w:t>
+      </w:r>
+      <w:r>
+        <w:rPr>
+          <w:rFonts w:ascii="Times New Roman"/>
+          <w:b/>
+          <w:bCs/>
         </w:rPr>
         <w:t>DB)?</w:t>
       </w:r>
@@ -2213,15 +1437,11 @@
         <w:ind w:hanging="720"/>
         <w:rPr>
           <w:rFonts w:ascii="Times New Roman"/>
-          <w:sz w:val="28"/>
-          <w:szCs w:val="28"/>
-        </w:rPr>
-      </w:pPr>
-      <w:r>
-        <w:rPr>
-          <w:rFonts w:ascii="Times New Roman"/>
-          <w:sz w:val="28"/>
-          <w:szCs w:val="28"/>
+        </w:rPr>
+      </w:pPr>
+      <w:r>
+        <w:rPr>
+          <w:rFonts w:ascii="Times New Roman"/>
         </w:rPr>
         <w:t>A table is a collection of related data held in a table format within a database. It consists of columns and rows.</w:t>
       </w:r>
@@ -2233,27 +1453,25 @@
         <w:ind w:left="0" w:firstLine="0"/>
         <w:rPr>
           <w:rFonts w:ascii="Times New Roman"/>
-          <w:sz w:val="28"/>
-          <w:szCs w:val="28"/>
-        </w:rPr>
-      </w:pPr>
-    </w:p>
-    <w:p>
-      <w:pPr>
-        <w:pStyle w:val="BodyText"/>
-        <w:spacing w:line="240" w:lineRule="auto"/>
-        <w:ind w:left="0" w:firstLine="0"/>
-        <w:rPr>
-          <w:rFonts w:ascii="Times New Roman"/>
-          <w:sz w:val="28"/>
-          <w:szCs w:val="28"/>
-        </w:rPr>
-      </w:pPr>
-      <w:r>
-        <w:rPr>
-          <w:rFonts w:ascii="Times New Roman"/>
-          <w:sz w:val="28"/>
-          <w:szCs w:val="28"/>
+        </w:rPr>
+      </w:pPr>
+    </w:p>
+    <w:p>
+      <w:pPr>
+        <w:pStyle w:val="BodyText"/>
+        <w:spacing w:line="240" w:lineRule="auto"/>
+        <w:ind w:left="0" w:firstLine="0"/>
+        <w:rPr>
+          <w:rFonts w:ascii="Times New Roman"/>
+          <w:b/>
+          <w:bCs/>
+        </w:rPr>
+      </w:pPr>
+      <w:r>
+        <w:rPr>
+          <w:rFonts w:ascii="Times New Roman"/>
+          <w:b/>
+          <w:bCs/>
         </w:rPr>
         <w:t>12.     what is column and Row(tuples) in table?</w:t>
       </w:r>
@@ -2275,23 +1493,9 @@
       <w:r>
         <w:rPr>
           <w:rFonts w:ascii="Times New Roman"/>
-          <w:sz w:val="28"/>
-          <w:szCs w:val="28"/>
         </w:rPr>
         <w:t>A single entry in a table is called a Tuple or Record or Row. A tuple in a table represents a set of related data</w:t>
       </w:r>
-    </w:p>
-    <w:p>
-      <w:pPr>
-        <w:pStyle w:val="BodyText"/>
-        <w:spacing w:line="240" w:lineRule="auto"/>
-        <w:ind w:left="0" w:firstLine="0"/>
-        <w:rPr>
-          <w:rFonts w:ascii="Times New Roman"/>
-          <w:sz w:val="28"/>
-          <w:szCs w:val="28"/>
-        </w:rPr>
-      </w:pPr>
     </w:p>
     <w:p>
       <w:pPr>
@@ -2314,7 +1518,6 @@
           <w:sz w:val="40"/>
           <w:szCs w:val="40"/>
         </w:rPr>
-        <w:lastRenderedPageBreak/>
         <w:t>To Be Continued</w:t>
       </w:r>
       <w:r>
@@ -4275,15 +3478,6 @@
 </file>
 
 <file path=customXml/item1.xml><?xml version="1.0" encoding="utf-8"?>
-<p:properties xmlns:p="http://schemas.microsoft.com/office/2006/metadata/properties" xmlns:xsi="http://www.w3.org/2001/XMLSchema-instance" xmlns:pc="http://schemas.microsoft.com/office/infopath/2007/PartnerControls">
-  <documentManagement>
-    <_ip_UnifiedCompliancePolicyUIAction xmlns="http://schemas.microsoft.com/sharepoint/v3" xsi:nil="true"/>
-    <_ip_UnifiedCompliancePolicyProperties xmlns="http://schemas.microsoft.com/sharepoint/v3" xsi:nil="true"/>
-  </documentManagement>
-</p:properties>
-</file>
-
-<file path=customXml/item2.xml><?xml version="1.0" encoding="utf-8"?>
 <s:customData xmlns="http://www.wps.cn/officeDocument/2013/wpsCustomData" xmlns:s="http://www.wps.cn/officeDocument/2013/wpsCustomData">
   <customSectProps>
     <customSectPr/>
@@ -4294,7 +3488,29 @@
 </s:customData>
 </file>
 
+<file path=customXml/item2.xml><?xml version="1.0" encoding="utf-8"?>
+<p:properties xmlns:p="http://schemas.microsoft.com/office/2006/metadata/properties" xmlns:xsi="http://www.w3.org/2001/XMLSchema-instance" xmlns:pc="http://schemas.microsoft.com/office/infopath/2007/PartnerControls">
+  <documentManagement>
+    <_ip_UnifiedCompliancePolicyUIAction xmlns="http://schemas.microsoft.com/sharepoint/v3" xsi:nil="true"/>
+    <_ip_UnifiedCompliancePolicyProperties xmlns="http://schemas.microsoft.com/sharepoint/v3" xsi:nil="true"/>
+  </documentManagement>
+</p:properties>
+</file>
+
 <file path=customXml/item3.xml><?xml version="1.0" encoding="utf-8"?>
+<b:Sources xmlns:b="http://schemas.openxmlformats.org/officeDocument/2006/bibliography" xmlns="http://schemas.openxmlformats.org/officeDocument/2006/bibliography" SelectedStyle="\APASixthEditionOfficeOnline.xsl" StyleName="APA" Version="6"/>
+</file>
+
+<file path=customXml/item4.xml><?xml version="1.0" encoding="utf-8"?>
+<?mso-contentType ?>
+<FormTemplates xmlns="http://schemas.microsoft.com/sharepoint/v3/contenttype/forms">
+  <Display>DocumentLibraryForm</Display>
+  <Edit>DocumentLibraryForm</Edit>
+  <New>DocumentLibraryForm</New>
+</FormTemplates>
+</file>
+
+<file path=customXml/item5.xml><?xml version="1.0" encoding="utf-8"?>
 <ct:contentTypeSchema xmlns:ct="http://schemas.microsoft.com/office/2006/metadata/contentType" xmlns:ma="http://schemas.microsoft.com/office/2006/metadata/properties/metaAttributes" ct:_="" ma:_="" ma:contentTypeName="Document" ma:contentTypeID="0x010100D9F46917140D694AAEAF39165F579555" ma:contentTypeVersion="12" ma:contentTypeDescription="Create a new document." ma:contentTypeScope="" ma:versionID="db3d14a080c3d05a25fadac5b68fa9d4">
   <xsd:schema xmlns:xsd="http://www.w3.org/2001/XMLSchema" xmlns:xs="http://www.w3.org/2001/XMLSchema" xmlns:p="http://schemas.microsoft.com/office/2006/metadata/properties" xmlns:ns1="http://schemas.microsoft.com/sharepoint/v3" xmlns:ns2="876de33e-aaa5-4507-9b92-b84e676ded0d" xmlns:ns3="9a0666c7-4cba-45e4-bb78-1ed48d50e5d1" xmlns:ns4="10dd7f8a-f247-48ee-8534-441ce336aea6" targetNamespace="http://schemas.microsoft.com/office/2006/metadata/properties" ma:root="true" ma:fieldsID="515485ad6e36e5036d2a1cb74e47cf80" ns1:_="" ns2:_="" ns3:_="" ns4:_="">
     <xsd:import namespace="http://schemas.microsoft.com/sharepoint/v3"/>
@@ -4519,20 +3735,15 @@
 </ct:contentTypeSchema>
 </file>
 
-<file path=customXml/item4.xml><?xml version="1.0" encoding="utf-8"?>
-<?mso-contentType ?>
-<FormTemplates xmlns="http://schemas.microsoft.com/sharepoint/v3/contenttype/forms">
-  <Display>DocumentLibraryForm</Display>
-  <Edit>DocumentLibraryForm</Edit>
-  <New>DocumentLibraryForm</New>
-</FormTemplates>
+<file path=customXml/itemProps1.xml><?xml version="1.0" encoding="utf-8"?>
+<ds:datastoreItem xmlns:ds="http://schemas.openxmlformats.org/officeDocument/2006/customXml" ds:itemID="{B1977F7D-205B-4081-913C-38D41E755F92}">
+  <ds:schemaRefs>
+    <ds:schemaRef ds:uri="http://www.wps.cn/officeDocument/2013/wpsCustomData"/>
+  </ds:schemaRefs>
+</ds:datastoreItem>
 </file>
 
-<file path=customXml/item5.xml><?xml version="1.0" encoding="utf-8"?>
-<b:Sources xmlns:b="http://schemas.openxmlformats.org/officeDocument/2006/bibliography" xmlns="http://schemas.openxmlformats.org/officeDocument/2006/bibliography" SelectedStyle="\APASixthEditionOfficeOnline.xsl" StyleName="APA" Version="6"/>
-</file>
-
-<file path=customXml/itemProps1.xml><?xml version="1.0" encoding="utf-8"?>
+<file path=customXml/itemProps2.xml><?xml version="1.0" encoding="utf-8"?>
 <ds:datastoreItem xmlns:ds="http://schemas.openxmlformats.org/officeDocument/2006/customXml" ds:itemID="{3E9539CA-626A-478B-827E-59CB42E61AA7}">
   <ds:schemaRefs>
     <ds:schemaRef ds:uri="http://schemas.microsoft.com/office/2006/metadata/properties"/>
@@ -4542,15 +3753,23 @@
 </ds:datastoreItem>
 </file>
 
-<file path=customXml/itemProps2.xml><?xml version="1.0" encoding="utf-8"?>
-<ds:datastoreItem xmlns:ds="http://schemas.openxmlformats.org/officeDocument/2006/customXml" ds:itemID="{B1977F7D-205B-4081-913C-38D41E755F92}">
+<file path=customXml/itemProps3.xml><?xml version="1.0" encoding="utf-8"?>
+<ds:datastoreItem xmlns:ds="http://schemas.openxmlformats.org/officeDocument/2006/customXml" ds:itemID="{F769CA77-2016-4330-9AAF-FF2425C8705E}">
   <ds:schemaRefs>
-    <ds:schemaRef ds:uri="http://www.wps.cn/officeDocument/2013/wpsCustomData"/>
+    <ds:schemaRef ds:uri="http://schemas.openxmlformats.org/officeDocument/2006/bibliography"/>
   </ds:schemaRefs>
 </ds:datastoreItem>
 </file>
 
-<file path=customXml/itemProps3.xml><?xml version="1.0" encoding="utf-8"?>
+<file path=customXml/itemProps4.xml><?xml version="1.0" encoding="utf-8"?>
+<ds:datastoreItem xmlns:ds="http://schemas.openxmlformats.org/officeDocument/2006/customXml" ds:itemID="{613386F7-845A-4F06-B020-2D57359C1AF6}">
+  <ds:schemaRefs>
+    <ds:schemaRef ds:uri="http://schemas.microsoft.com/sharepoint/v3/contenttype/forms"/>
+  </ds:schemaRefs>
+</ds:datastoreItem>
+</file>
+
+<file path=customXml/itemProps5.xml><?xml version="1.0" encoding="utf-8"?>
 <ds:datastoreItem xmlns:ds="http://schemas.openxmlformats.org/officeDocument/2006/customXml" ds:itemID="{698A1FC5-61FE-4158-B6F2-CF605BE11381}">
   <ds:schemaRefs>
     <ds:schemaRef ds:uri="http://schemas.microsoft.com/office/2006/metadata/contentType"/>
@@ -4569,20 +3788,4 @@
     <ds:schemaRef ds:uri="http://schemas.microsoft.com/internal/obd"/>
   </ds:schemaRefs>
 </ds:datastoreItem>
-</file>
-
-<file path=customXml/itemProps4.xml><?xml version="1.0" encoding="utf-8"?>
-<ds:datastoreItem xmlns:ds="http://schemas.openxmlformats.org/officeDocument/2006/customXml" ds:itemID="{613386F7-845A-4F06-B020-2D57359C1AF6}">
-  <ds:schemaRefs>
-    <ds:schemaRef ds:uri="http://schemas.microsoft.com/sharepoint/v3/contenttype/forms"/>
-  </ds:schemaRefs>
-</ds:datastoreItem>
-</file>
-
-<file path=customXml/itemProps5.xml><?xml version="1.0" encoding="utf-8"?>
-<ds:datastoreItem xmlns:ds="http://schemas.openxmlformats.org/officeDocument/2006/customXml" ds:itemID="{F769CA77-2016-4330-9AAF-FF2425C8705E}">
-  <ds:schemaRefs>
-    <ds:schemaRef ds:uri="http://schemas.openxmlformats.org/officeDocument/2006/bibliography"/>
-  </ds:schemaRefs>
-</ds:datastoreItem>
 </file>
</xml_diff>